<commit_message>
Final word report backup
</commit_message>
<xml_diff>
--- a/Extention3Rent/Reports/Report Layouts/LayoutName.docx
+++ b/Extention3Rent/Reports/Report Layouts/LayoutName.docx
@@ -28,6 +28,8 @@
               <w:jc w:val="both"/>
               <w:rPr>
                 <w:rFonts w:ascii="Arial" w:hAnsi="Arial" w:cs="Arial"/>
+                <w:b w:val="0"/>
+                <w:bCs w:val="0"/>
                 <w:color w:val="00B0F0"/>
                 <w:sz w:val="12"/>
                 <w:szCs w:val="12"/>
@@ -45,6 +47,8 @@
               <w:cnfStyle w:val="100000000000" w:firstRow="1" w:lastRow="0" w:firstColumn="0" w:lastColumn="0" w:oddVBand="0" w:evenVBand="0" w:oddHBand="0" w:evenHBand="0" w:firstRowFirstColumn="0" w:firstRowLastColumn="0" w:lastRowFirstColumn="0" w:lastRowLastColumn="0"/>
               <w:rPr>
                 <w:rFonts w:ascii="Arial" w:hAnsi="Arial" w:cs="Arial"/>
+                <w:b w:val="0"/>
+                <w:bCs w:val="0"/>
                 <w:color w:val="00B0F0"/>
                 <w:sz w:val="12"/>
                 <w:szCs w:val="12"/>
@@ -60,6 +64,8 @@
             <w:sdtPr>
               <w:rPr>
                 <w:rFonts w:ascii="Arial" w:hAnsi="Arial" w:cs="Arial"/>
+                <w:b w:val="0"/>
+                <w:bCs w:val="0"/>
                 <w:color w:val="00B0F0"/>
                 <w:sz w:val="12"/>
                 <w:szCs w:val="12"/>
@@ -68,8 +74,9 @@
               <w:placeholder>
                 <w:docPart w:val="5DBD135EACC64A25B59019E69BDA027F"/>
               </w:placeholder>
-              <w15:dataBinding w:prefixMappings="xmlns:ns0='urn:microsoft-dynamics-nav/reports/CronusReport/50301/' " w:xpath="/ns0:NavWordReportXmlPart[1]/ns0:Purchase_Header[1]/ns0:Company_Information[1]/ns0:ShiptoAddress_Lbl[1]" w:storeItemID="{6684802F-517A-4A3E-9299-693432BDCE66}" w16sdtdh:storeItemChecksum="c928cg=="/>
+              <w15:dataBinding w:prefixMappings="xmlns:ns0='urn:microsoft-dynamics-nav/reports/CronusReport/50301/' " w:xpath="/ns0:NavWordReportXmlPart[1]/ns0:Purchase_Header[1]/ns0:Company_Information[1]/ns0:ShiptoAddress_Lbl[1]" w:storeItemID="{6684802F-517A-4A3E-9299-693432BDCE66}" w16sdtdh:storeItemChecksum="+6Ucgg=="/>
             </w:sdtPr>
+            <w:sdtEndPr/>
             <w:sdtContent>
               <w:p>
                 <w:pPr>
@@ -77,6 +84,8 @@
                   <w:cnfStyle w:val="100000000000" w:firstRow="1" w:lastRow="0" w:firstColumn="0" w:lastColumn="0" w:oddVBand="0" w:evenVBand="0" w:oddHBand="0" w:evenHBand="0" w:firstRowFirstColumn="0" w:firstRowLastColumn="0" w:lastRowFirstColumn="0" w:lastRowLastColumn="0"/>
                   <w:rPr>
                     <w:rFonts w:ascii="Arial" w:hAnsi="Arial" w:cs="Arial"/>
+                    <w:b w:val="0"/>
+                    <w:bCs w:val="0"/>
                     <w:color w:val="00B0F0"/>
                     <w:sz w:val="12"/>
                     <w:szCs w:val="12"/>
@@ -86,6 +95,8 @@
                 <w:r>
                   <w:rPr>
                     <w:rFonts w:ascii="Arial" w:hAnsi="Arial" w:cs="Arial"/>
+                    <w:b w:val="0"/>
+                    <w:bCs w:val="0"/>
                     <w:color w:val="00B0F0"/>
                     <w:sz w:val="12"/>
                     <w:szCs w:val="12"/>
@@ -102,6 +113,8 @@
               <w:cnfStyle w:val="100000000000" w:firstRow="1" w:lastRow="0" w:firstColumn="0" w:lastColumn="0" w:oddVBand="0" w:evenVBand="0" w:oddHBand="0" w:evenHBand="0" w:firstRowFirstColumn="0" w:firstRowLastColumn="0" w:lastRowFirstColumn="0" w:lastRowLastColumn="0"/>
               <w:rPr>
                 <w:rFonts w:ascii="Arial" w:hAnsi="Arial" w:cs="Arial"/>
+                <w:b w:val="0"/>
+                <w:bCs w:val="0"/>
                 <w:color w:val="00B0F0"/>
                 <w:sz w:val="12"/>
                 <w:szCs w:val="12"/>
@@ -119,6 +132,8 @@
               <w:cnfStyle w:val="100000000000" w:firstRow="1" w:lastRow="0" w:firstColumn="0" w:lastColumn="0" w:oddVBand="0" w:evenVBand="0" w:oddHBand="0" w:evenHBand="0" w:firstRowFirstColumn="0" w:firstRowLastColumn="0" w:lastRowFirstColumn="0" w:lastRowLastColumn="0"/>
               <w:rPr>
                 <w:rFonts w:ascii="Arial" w:hAnsi="Arial" w:cs="Arial"/>
+                <w:b w:val="0"/>
+                <w:bCs w:val="0"/>
                 <w:color w:val="00B0F0"/>
                 <w:sz w:val="12"/>
                 <w:szCs w:val="12"/>
@@ -139,9 +154,10 @@
           </w:tcPr>
           <w:p>
             <w:pPr>
-              <w:jc w:val="both"/>
-              <w:rPr>
-                <w:rFonts w:ascii="Arial" w:hAnsi="Arial" w:cs="Arial"/>
+              <w:rPr>
+                <w:rFonts w:ascii="Arial" w:hAnsi="Arial" w:cs="Arial"/>
+                <w:b w:val="0"/>
+                <w:bCs w:val="0"/>
                 <w:sz w:val="16"/>
                 <w:szCs w:val="16"/>
               </w:rPr>
@@ -150,6 +166,8 @@
               <w:sdtPr>
                 <w:rPr>
                   <w:rFonts w:ascii="Arial" w:hAnsi="Arial" w:cs="Arial"/>
+                  <w:b w:val="0"/>
+                  <w:bCs w:val="0"/>
                   <w:sz w:val="16"/>
                   <w:szCs w:val="16"/>
                 </w:rPr>
@@ -157,12 +175,15 @@
                 <w:placeholder>
                   <w:docPart w:val="DefaultPlaceholder_-1854013440"/>
                 </w:placeholder>
-                <w15:dataBinding w:prefixMappings="xmlns:ns0='urn:microsoft-dynamics-nav/reports/CronusReport/50301/' " w:xpath="/ns0:NavWordReportXmlPart[1]/ns0:Purchase_Header[1]/ns0:BuyFromAddr1[1]" w:storeItemID="{6684802F-517A-4A3E-9299-693432BDCE66}" w16sdtdh:storeItemChecksum="c928cg=="/>
+                <w15:dataBinding w:prefixMappings="xmlns:ns0='urn:microsoft-dynamics-nav/reports/CronusReport/50301/' " w:xpath="/ns0:NavWordReportXmlPart[1]/ns0:Purchase_Header[1]/ns0:BuyFromAddr1[1]" w:storeItemID="{6684802F-517A-4A3E-9299-693432BDCE66}" w16sdtdh:storeItemChecksum="+6Ucgg=="/>
               </w:sdtPr>
+              <w:sdtEndPr/>
               <w:sdtContent>
                 <w:r>
                   <w:rPr>
                     <w:rFonts w:ascii="Arial" w:hAnsi="Arial" w:cs="Arial"/>
+                    <w:b w:val="0"/>
+                    <w:bCs w:val="0"/>
                     <w:sz w:val="16"/>
                     <w:szCs w:val="16"/>
                   </w:rPr>
@@ -175,6 +196,8 @@
             <w:sdtPr>
               <w:rPr>
                 <w:rFonts w:ascii="Arial" w:hAnsi="Arial" w:cs="Arial"/>
+                <w:b w:val="0"/>
+                <w:bCs w:val="0"/>
                 <w:sz w:val="16"/>
                 <w:szCs w:val="16"/>
               </w:rPr>
@@ -182,14 +205,16 @@
               <w:placeholder>
                 <w:docPart w:val="DefaultPlaceholder_-1854013440"/>
               </w:placeholder>
-              <w15:dataBinding w:prefixMappings="xmlns:ns0='urn:microsoft-dynamics-nav/reports/CronusReport/50301/' " w:xpath="/ns0:NavWordReportXmlPart[1]/ns0:Purchase_Header[1]/ns0:BuyFromAddr2[1]" w:storeItemID="{6684802F-517A-4A3E-9299-693432BDCE66}" w16sdtdh:storeItemChecksum="c928cg=="/>
+              <w15:dataBinding w:prefixMappings="xmlns:ns0='urn:microsoft-dynamics-nav/reports/CronusReport/50301/' " w:xpath="/ns0:NavWordReportXmlPart[1]/ns0:Purchase_Header[1]/ns0:BuyFromAddr2[1]" w:storeItemID="{6684802F-517A-4A3E-9299-693432BDCE66}" w16sdtdh:storeItemChecksum="+6Ucgg=="/>
             </w:sdtPr>
+            <w:sdtEndPr/>
             <w:sdtContent>
               <w:p>
                 <w:pPr>
-                  <w:jc w:val="both"/>
-                  <w:rPr>
-                    <w:rFonts w:ascii="Arial" w:hAnsi="Arial" w:cs="Arial"/>
+                  <w:rPr>
+                    <w:rFonts w:ascii="Arial" w:hAnsi="Arial" w:cs="Arial"/>
+                    <w:b w:val="0"/>
+                    <w:bCs w:val="0"/>
                     <w:sz w:val="16"/>
                     <w:szCs w:val="16"/>
                   </w:rPr>
@@ -197,6 +222,8 @@
                 <w:r>
                   <w:rPr>
                     <w:rFonts w:ascii="Arial" w:hAnsi="Arial" w:cs="Arial"/>
+                    <w:b w:val="0"/>
+                    <w:bCs w:val="0"/>
                     <w:sz w:val="16"/>
                     <w:szCs w:val="16"/>
                   </w:rPr>
@@ -209,6 +236,8 @@
             <w:sdtPr>
               <w:rPr>
                 <w:rFonts w:ascii="Arial" w:hAnsi="Arial" w:cs="Arial"/>
+                <w:b w:val="0"/>
+                <w:bCs w:val="0"/>
                 <w:sz w:val="16"/>
                 <w:szCs w:val="16"/>
               </w:rPr>
@@ -216,14 +245,16 @@
               <w:placeholder>
                 <w:docPart w:val="DefaultPlaceholder_-1854013440"/>
               </w:placeholder>
-              <w15:dataBinding w:prefixMappings="xmlns:ns0='urn:microsoft-dynamics-nav/reports/CronusReport/50301/' " w:xpath="/ns0:NavWordReportXmlPart[1]/ns0:Purchase_Header[1]/ns0:BuyFromAddr3[1]" w:storeItemID="{6684802F-517A-4A3E-9299-693432BDCE66}" w16sdtdh:storeItemChecksum="c928cg=="/>
+              <w15:dataBinding w:prefixMappings="xmlns:ns0='urn:microsoft-dynamics-nav/reports/CronusReport/50301/' " w:xpath="/ns0:NavWordReportXmlPart[1]/ns0:Purchase_Header[1]/ns0:BuyFromAddr3[1]" w:storeItemID="{6684802F-517A-4A3E-9299-693432BDCE66}" w16sdtdh:storeItemChecksum="+6Ucgg=="/>
             </w:sdtPr>
+            <w:sdtEndPr/>
             <w:sdtContent>
               <w:p>
                 <w:pPr>
-                  <w:jc w:val="both"/>
-                  <w:rPr>
-                    <w:rFonts w:ascii="Arial" w:hAnsi="Arial" w:cs="Arial"/>
+                  <w:rPr>
+                    <w:rFonts w:ascii="Arial" w:hAnsi="Arial" w:cs="Arial"/>
+                    <w:b w:val="0"/>
+                    <w:bCs w:val="0"/>
                     <w:sz w:val="16"/>
                     <w:szCs w:val="16"/>
                   </w:rPr>
@@ -231,6 +262,8 @@
                 <w:r>
                   <w:rPr>
                     <w:rFonts w:ascii="Arial" w:hAnsi="Arial" w:cs="Arial"/>
+                    <w:b w:val="0"/>
+                    <w:bCs w:val="0"/>
                     <w:sz w:val="16"/>
                     <w:szCs w:val="16"/>
                   </w:rPr>
@@ -243,6 +276,8 @@
             <w:sdtPr>
               <w:rPr>
                 <w:rFonts w:ascii="Arial" w:hAnsi="Arial" w:cs="Arial"/>
+                <w:b w:val="0"/>
+                <w:bCs w:val="0"/>
                 <w:sz w:val="16"/>
                 <w:szCs w:val="16"/>
               </w:rPr>
@@ -250,14 +285,16 @@
               <w:placeholder>
                 <w:docPart w:val="DefaultPlaceholder_-1854013440"/>
               </w:placeholder>
-              <w15:dataBinding w:prefixMappings="xmlns:ns0='urn:microsoft-dynamics-nav/reports/CronusReport/50301/' " w:xpath="/ns0:NavWordReportXmlPart[1]/ns0:Purchase_Header[1]/ns0:BuyFromAddr4[1]" w:storeItemID="{6684802F-517A-4A3E-9299-693432BDCE66}" w16sdtdh:storeItemChecksum="c928cg=="/>
+              <w15:dataBinding w:prefixMappings="xmlns:ns0='urn:microsoft-dynamics-nav/reports/CronusReport/50301/' " w:xpath="/ns0:NavWordReportXmlPart[1]/ns0:Purchase_Header[1]/ns0:BuyFromAddr4[1]" w:storeItemID="{6684802F-517A-4A3E-9299-693432BDCE66}" w16sdtdh:storeItemChecksum="+6Ucgg=="/>
             </w:sdtPr>
+            <w:sdtEndPr/>
             <w:sdtContent>
               <w:p>
                 <w:pPr>
-                  <w:jc w:val="both"/>
-                  <w:rPr>
-                    <w:rFonts w:ascii="Arial" w:hAnsi="Arial" w:cs="Arial"/>
+                  <w:rPr>
+                    <w:rFonts w:ascii="Arial" w:hAnsi="Arial" w:cs="Arial"/>
+                    <w:b w:val="0"/>
+                    <w:bCs w:val="0"/>
                     <w:sz w:val="16"/>
                     <w:szCs w:val="16"/>
                   </w:rPr>
@@ -265,6 +302,8 @@
                 <w:r>
                   <w:rPr>
                     <w:rFonts w:ascii="Arial" w:hAnsi="Arial" w:cs="Arial"/>
+                    <w:b w:val="0"/>
+                    <w:bCs w:val="0"/>
                     <w:sz w:val="16"/>
                     <w:szCs w:val="16"/>
                   </w:rPr>
@@ -277,6 +316,8 @@
             <w:sdtPr>
               <w:rPr>
                 <w:rFonts w:ascii="Arial" w:hAnsi="Arial" w:cs="Arial"/>
+                <w:b w:val="0"/>
+                <w:bCs w:val="0"/>
                 <w:sz w:val="16"/>
                 <w:szCs w:val="16"/>
               </w:rPr>
@@ -284,14 +325,16 @@
               <w:placeholder>
                 <w:docPart w:val="DefaultPlaceholder_-1854013440"/>
               </w:placeholder>
-              <w15:dataBinding w:prefixMappings="xmlns:ns0='urn:microsoft-dynamics-nav/reports/CronusReport/50301/' " w:xpath="/ns0:NavWordReportXmlPart[1]/ns0:Purchase_Header[1]/ns0:BuyFromAddr5[1]" w:storeItemID="{6684802F-517A-4A3E-9299-693432BDCE66}" w16sdtdh:storeItemChecksum="c928cg=="/>
+              <w15:dataBinding w:prefixMappings="xmlns:ns0='urn:microsoft-dynamics-nav/reports/CronusReport/50301/' " w:xpath="/ns0:NavWordReportXmlPart[1]/ns0:Purchase_Header[1]/ns0:BuyFromAddr5[1]" w:storeItemID="{6684802F-517A-4A3E-9299-693432BDCE66}" w16sdtdh:storeItemChecksum="+6Ucgg=="/>
             </w:sdtPr>
+            <w:sdtEndPr/>
             <w:sdtContent>
               <w:p>
                 <w:pPr>
-                  <w:jc w:val="both"/>
-                  <w:rPr>
-                    <w:rFonts w:ascii="Arial" w:hAnsi="Arial" w:cs="Arial"/>
+                  <w:rPr>
+                    <w:rFonts w:ascii="Arial" w:hAnsi="Arial" w:cs="Arial"/>
+                    <w:b w:val="0"/>
+                    <w:bCs w:val="0"/>
                     <w:sz w:val="16"/>
                     <w:szCs w:val="16"/>
                   </w:rPr>
@@ -299,6 +342,8 @@
                 <w:r>
                   <w:rPr>
                     <w:rFonts w:ascii="Arial" w:hAnsi="Arial" w:cs="Arial"/>
+                    <w:b w:val="0"/>
+                    <w:bCs w:val="0"/>
                     <w:sz w:val="16"/>
                     <w:szCs w:val="16"/>
                   </w:rPr>
@@ -309,9 +354,10 @@
           </w:sdt>
           <w:p>
             <w:pPr>
-              <w:jc w:val="both"/>
-              <w:rPr>
-                <w:rFonts w:ascii="Arial" w:hAnsi="Arial" w:cs="Arial"/>
+              <w:rPr>
+                <w:rFonts w:ascii="Arial" w:hAnsi="Arial" w:cs="Arial"/>
+                <w:b w:val="0"/>
+                <w:bCs w:val="0"/>
                 <w:sz w:val="16"/>
                 <w:szCs w:val="16"/>
               </w:rPr>
@@ -325,12 +371,9 @@
           </w:tcPr>
           <w:p>
             <w:pPr>
-              <w:jc w:val="both"/>
               <w:cnfStyle w:val="000000100000" w:firstRow="0" w:lastRow="0" w:firstColumn="0" w:lastColumn="0" w:oddVBand="0" w:evenVBand="0" w:oddHBand="1" w:evenHBand="0" w:firstRowFirstColumn="0" w:firstRowLastColumn="0" w:lastRowFirstColumn="0" w:lastRowLastColumn="0"/>
               <w:rPr>
                 <w:rFonts w:ascii="Arial" w:hAnsi="Arial" w:cs="Arial"/>
-                <w:b/>
-                <w:bCs/>
                 <w:sz w:val="16"/>
                 <w:szCs w:val="16"/>
               </w:rPr>
@@ -346,8 +389,6 @@
             <w:sdtPr>
               <w:rPr>
                 <w:rFonts w:ascii="Arial" w:hAnsi="Arial" w:cs="Arial"/>
-                <w:b/>
-                <w:bCs/>
                 <w:sz w:val="16"/>
                 <w:szCs w:val="16"/>
               </w:rPr>
@@ -355,17 +396,15 @@
               <w:placeholder>
                 <w:docPart w:val="DefaultPlaceholder_-1854013440"/>
               </w:placeholder>
-              <w15:dataBinding w:prefixMappings="xmlns:ns0='urn:microsoft-dynamics-nav/reports/CronusReport/50301/' " w:xpath="/ns0:NavWordReportXmlPart[1]/ns0:Purchase_Header[1]/ns0:ShipToAddr1[1]" w:storeItemID="{6684802F-517A-4A3E-9299-693432BDCE66}" w16sdtdh:storeItemChecksum="c928cg=="/>
+              <w15:dataBinding w:prefixMappings="xmlns:ns0='urn:microsoft-dynamics-nav/reports/CronusReport/50301/' " w:xpath="/ns0:NavWordReportXmlPart[1]/ns0:Purchase_Header[1]/ns0:ShipToAddr1[1]" w:storeItemID="{6684802F-517A-4A3E-9299-693432BDCE66}" w16sdtdh:storeItemChecksum="+6Ucgg=="/>
             </w:sdtPr>
+            <w:sdtEndPr/>
             <w:sdtContent>
               <w:p>
                 <w:pPr>
-                  <w:jc w:val="both"/>
                   <w:cnfStyle w:val="000000100000" w:firstRow="0" w:lastRow="0" w:firstColumn="0" w:lastColumn="0" w:oddVBand="0" w:evenVBand="0" w:oddHBand="1" w:evenHBand="0" w:firstRowFirstColumn="0" w:firstRowLastColumn="0" w:lastRowFirstColumn="0" w:lastRowLastColumn="0"/>
                   <w:rPr>
                     <w:rFonts w:ascii="Arial" w:hAnsi="Arial" w:cs="Arial"/>
-                    <w:b/>
-                    <w:bCs/>
                     <w:sz w:val="16"/>
                     <w:szCs w:val="16"/>
                   </w:rPr>
@@ -373,8 +412,6 @@
                 <w:r>
                   <w:rPr>
                     <w:rFonts w:ascii="Arial" w:hAnsi="Arial" w:cs="Arial"/>
-                    <w:b/>
-                    <w:bCs/>
                     <w:sz w:val="16"/>
                     <w:szCs w:val="16"/>
                   </w:rPr>
@@ -387,8 +424,6 @@
             <w:sdtPr>
               <w:rPr>
                 <w:rFonts w:ascii="Arial" w:hAnsi="Arial" w:cs="Arial"/>
-                <w:b/>
-                <w:bCs/>
                 <w:sz w:val="16"/>
                 <w:szCs w:val="16"/>
               </w:rPr>
@@ -396,17 +431,15 @@
               <w:placeholder>
                 <w:docPart w:val="DefaultPlaceholder_-1854013440"/>
               </w:placeholder>
-              <w15:dataBinding w:prefixMappings="xmlns:ns0='urn:microsoft-dynamics-nav/reports/CronusReport/50301/' " w:xpath="/ns0:NavWordReportXmlPart[1]/ns0:Purchase_Header[1]/ns0:ShipToAddr2[1]" w:storeItemID="{6684802F-517A-4A3E-9299-693432BDCE66}" w16sdtdh:storeItemChecksum="c928cg=="/>
+              <w15:dataBinding w:prefixMappings="xmlns:ns0='urn:microsoft-dynamics-nav/reports/CronusReport/50301/' " w:xpath="/ns0:NavWordReportXmlPart[1]/ns0:Purchase_Header[1]/ns0:ShipToAddr2[1]" w:storeItemID="{6684802F-517A-4A3E-9299-693432BDCE66}" w16sdtdh:storeItemChecksum="+6Ucgg=="/>
             </w:sdtPr>
+            <w:sdtEndPr/>
             <w:sdtContent>
               <w:p>
                 <w:pPr>
-                  <w:jc w:val="both"/>
                   <w:cnfStyle w:val="000000100000" w:firstRow="0" w:lastRow="0" w:firstColumn="0" w:lastColumn="0" w:oddVBand="0" w:evenVBand="0" w:oddHBand="1" w:evenHBand="0" w:firstRowFirstColumn="0" w:firstRowLastColumn="0" w:lastRowFirstColumn="0" w:lastRowLastColumn="0"/>
                   <w:rPr>
                     <w:rFonts w:ascii="Arial" w:hAnsi="Arial" w:cs="Arial"/>
-                    <w:b/>
-                    <w:bCs/>
                     <w:sz w:val="16"/>
                     <w:szCs w:val="16"/>
                   </w:rPr>
@@ -414,8 +447,6 @@
                 <w:r>
                   <w:rPr>
                     <w:rFonts w:ascii="Arial" w:hAnsi="Arial" w:cs="Arial"/>
-                    <w:b/>
-                    <w:bCs/>
                     <w:sz w:val="16"/>
                     <w:szCs w:val="16"/>
                   </w:rPr>
@@ -428,8 +459,6 @@
             <w:sdtPr>
               <w:rPr>
                 <w:rFonts w:ascii="Arial" w:hAnsi="Arial" w:cs="Arial"/>
-                <w:b/>
-                <w:bCs/>
                 <w:sz w:val="16"/>
                 <w:szCs w:val="16"/>
               </w:rPr>
@@ -437,17 +466,15 @@
               <w:placeholder>
                 <w:docPart w:val="DefaultPlaceholder_-1854013440"/>
               </w:placeholder>
-              <w15:dataBinding w:prefixMappings="xmlns:ns0='urn:microsoft-dynamics-nav/reports/CronusReport/50301/' " w:xpath="/ns0:NavWordReportXmlPart[1]/ns0:Purchase_Header[1]/ns0:ShipToAddr3[1]" w:storeItemID="{6684802F-517A-4A3E-9299-693432BDCE66}" w16sdtdh:storeItemChecksum="c928cg=="/>
+              <w15:dataBinding w:prefixMappings="xmlns:ns0='urn:microsoft-dynamics-nav/reports/CronusReport/50301/' " w:xpath="/ns0:NavWordReportXmlPart[1]/ns0:Purchase_Header[1]/ns0:ShipToAddr3[1]" w:storeItemID="{6684802F-517A-4A3E-9299-693432BDCE66}" w16sdtdh:storeItemChecksum="+6Ucgg=="/>
             </w:sdtPr>
+            <w:sdtEndPr/>
             <w:sdtContent>
               <w:p>
                 <w:pPr>
-                  <w:jc w:val="both"/>
                   <w:cnfStyle w:val="000000100000" w:firstRow="0" w:lastRow="0" w:firstColumn="0" w:lastColumn="0" w:oddVBand="0" w:evenVBand="0" w:oddHBand="1" w:evenHBand="0" w:firstRowFirstColumn="0" w:firstRowLastColumn="0" w:lastRowFirstColumn="0" w:lastRowLastColumn="0"/>
                   <w:rPr>
                     <w:rFonts w:ascii="Arial" w:hAnsi="Arial" w:cs="Arial"/>
-                    <w:b/>
-                    <w:bCs/>
                     <w:sz w:val="16"/>
                     <w:szCs w:val="16"/>
                   </w:rPr>
@@ -455,8 +482,6 @@
                 <w:r>
                   <w:rPr>
                     <w:rFonts w:ascii="Arial" w:hAnsi="Arial" w:cs="Arial"/>
-                    <w:b/>
-                    <w:bCs/>
                     <w:sz w:val="16"/>
                     <w:szCs w:val="16"/>
                   </w:rPr>
@@ -469,8 +494,6 @@
             <w:sdtPr>
               <w:rPr>
                 <w:rFonts w:ascii="Arial" w:hAnsi="Arial" w:cs="Arial"/>
-                <w:b/>
-                <w:bCs/>
                 <w:sz w:val="16"/>
                 <w:szCs w:val="16"/>
               </w:rPr>
@@ -478,17 +501,15 @@
               <w:placeholder>
                 <w:docPart w:val="DefaultPlaceholder_-1854013440"/>
               </w:placeholder>
-              <w15:dataBinding w:prefixMappings="xmlns:ns0='urn:microsoft-dynamics-nav/reports/CronusReport/50301/' " w:xpath="/ns0:NavWordReportXmlPart[1]/ns0:Purchase_Header[1]/ns0:ShipToAddr4[1]" w:storeItemID="{6684802F-517A-4A3E-9299-693432BDCE66}" w16sdtdh:storeItemChecksum="c928cg=="/>
+              <w15:dataBinding w:prefixMappings="xmlns:ns0='urn:microsoft-dynamics-nav/reports/CronusReport/50301/' " w:xpath="/ns0:NavWordReportXmlPart[1]/ns0:Purchase_Header[1]/ns0:ShipToAddr4[1]" w:storeItemID="{6684802F-517A-4A3E-9299-693432BDCE66}" w16sdtdh:storeItemChecksum="+6Ucgg=="/>
             </w:sdtPr>
+            <w:sdtEndPr/>
             <w:sdtContent>
               <w:p>
                 <w:pPr>
-                  <w:jc w:val="both"/>
                   <w:cnfStyle w:val="000000100000" w:firstRow="0" w:lastRow="0" w:firstColumn="0" w:lastColumn="0" w:oddVBand="0" w:evenVBand="0" w:oddHBand="1" w:evenHBand="0" w:firstRowFirstColumn="0" w:firstRowLastColumn="0" w:lastRowFirstColumn="0" w:lastRowLastColumn="0"/>
                   <w:rPr>
                     <w:rFonts w:ascii="Arial" w:hAnsi="Arial" w:cs="Arial"/>
-                    <w:b/>
-                    <w:bCs/>
                     <w:sz w:val="16"/>
                     <w:szCs w:val="16"/>
                   </w:rPr>
@@ -496,8 +517,6 @@
                 <w:r>
                   <w:rPr>
                     <w:rFonts w:ascii="Arial" w:hAnsi="Arial" w:cs="Arial"/>
-                    <w:b/>
-                    <w:bCs/>
                     <w:sz w:val="16"/>
                     <w:szCs w:val="16"/>
                   </w:rPr>
@@ -510,8 +529,6 @@
             <w:sdtPr>
               <w:rPr>
                 <w:rFonts w:ascii="Arial" w:hAnsi="Arial" w:cs="Arial"/>
-                <w:b/>
-                <w:bCs/>
                 <w:sz w:val="16"/>
                 <w:szCs w:val="16"/>
               </w:rPr>
@@ -519,17 +536,15 @@
               <w:placeholder>
                 <w:docPart w:val="DefaultPlaceholder_-1854013440"/>
               </w:placeholder>
-              <w15:dataBinding w:prefixMappings="xmlns:ns0='urn:microsoft-dynamics-nav/reports/CronusReport/50301/' " w:xpath="/ns0:NavWordReportXmlPart[1]/ns0:Purchase_Header[1]/ns0:ShipToAddr5[1]" w:storeItemID="{6684802F-517A-4A3E-9299-693432BDCE66}" w16sdtdh:storeItemChecksum="c928cg=="/>
+              <w15:dataBinding w:prefixMappings="xmlns:ns0='urn:microsoft-dynamics-nav/reports/CronusReport/50301/' " w:xpath="/ns0:NavWordReportXmlPart[1]/ns0:Purchase_Header[1]/ns0:ShipToAddr5[1]" w:storeItemID="{6684802F-517A-4A3E-9299-693432BDCE66}" w16sdtdh:storeItemChecksum="+6Ucgg=="/>
             </w:sdtPr>
+            <w:sdtEndPr/>
             <w:sdtContent>
               <w:p>
                 <w:pPr>
-                  <w:jc w:val="both"/>
                   <w:cnfStyle w:val="000000100000" w:firstRow="0" w:lastRow="0" w:firstColumn="0" w:lastColumn="0" w:oddVBand="0" w:evenVBand="0" w:oddHBand="1" w:evenHBand="0" w:firstRowFirstColumn="0" w:firstRowLastColumn="0" w:lastRowFirstColumn="0" w:lastRowLastColumn="0"/>
                   <w:rPr>
                     <w:rFonts w:ascii="Arial" w:hAnsi="Arial" w:cs="Arial"/>
-                    <w:b/>
-                    <w:bCs/>
                     <w:sz w:val="16"/>
                     <w:szCs w:val="16"/>
                   </w:rPr>
@@ -537,8 +552,6 @@
                 <w:r>
                   <w:rPr>
                     <w:rFonts w:ascii="Arial" w:hAnsi="Arial" w:cs="Arial"/>
-                    <w:b/>
-                    <w:bCs/>
                     <w:sz w:val="16"/>
                     <w:szCs w:val="16"/>
                   </w:rPr>
@@ -549,12 +562,9 @@
           </w:sdt>
           <w:p>
             <w:pPr>
-              <w:jc w:val="both"/>
               <w:cnfStyle w:val="000000100000" w:firstRow="0" w:lastRow="0" w:firstColumn="0" w:lastColumn="0" w:oddVBand="0" w:evenVBand="0" w:oddHBand="1" w:evenHBand="0" w:firstRowFirstColumn="0" w:firstRowLastColumn="0" w:lastRowFirstColumn="0" w:lastRowLastColumn="0"/>
               <w:rPr>
                 <w:rFonts w:ascii="Arial" w:hAnsi="Arial" w:cs="Arial"/>
-                <w:b/>
-                <w:bCs/>
                 <w:sz w:val="16"/>
                 <w:szCs w:val="16"/>
               </w:rPr>
@@ -568,12 +578,9 @@
           </w:tcPr>
           <w:p>
             <w:pPr>
-              <w:jc w:val="both"/>
               <w:cnfStyle w:val="000000100000" w:firstRow="0" w:lastRow="0" w:firstColumn="0" w:lastColumn="0" w:oddVBand="0" w:evenVBand="0" w:oddHBand="1" w:evenHBand="0" w:firstRowFirstColumn="0" w:firstRowLastColumn="0" w:lastRowFirstColumn="0" w:lastRowLastColumn="0"/>
               <w:rPr>
                 <w:rFonts w:ascii="Arial" w:hAnsi="Arial" w:cs="Arial"/>
-                <w:b/>
-                <w:bCs/>
                 <w:sz w:val="16"/>
                 <w:szCs w:val="16"/>
               </w:rPr>
@@ -582,8 +589,6 @@
               <w:sdtPr>
                 <w:rPr>
                   <w:rFonts w:ascii="Arial" w:hAnsi="Arial" w:cs="Arial"/>
-                  <w:b/>
-                  <w:bCs/>
                   <w:sz w:val="16"/>
                   <w:szCs w:val="16"/>
                 </w:rPr>
@@ -591,15 +596,14 @@
                 <w:placeholder>
                   <w:docPart w:val="DefaultPlaceholder_-1854013440"/>
                 </w:placeholder>
-                <w15:dataBinding w:prefixMappings="xmlns:ns0='urn:microsoft-dynamics-nav/reports/CronusReport/50301/' " w:xpath="/ns0:NavWordReportXmlPart[1]/ns0:Purchase_Header[1]/ns0:Company_Information[1]/ns0:Name_CompanyInformation[1]" w:storeItemID="{6684802F-517A-4A3E-9299-693432BDCE66}" w16sdtdh:storeItemChecksum="c928cg=="/>
+                <w15:dataBinding w:prefixMappings="xmlns:ns0='urn:microsoft-dynamics-nav/reports/CronusReport/50301/' " w:xpath="/ns0:NavWordReportXmlPart[1]/ns0:Purchase_Header[1]/ns0:Company_Information[1]/ns0:Name_CompanyInformation[1]" w:storeItemID="{6684802F-517A-4A3E-9299-693432BDCE66}" w16sdtdh:storeItemChecksum="+6Ucgg=="/>
               </w:sdtPr>
+              <w:sdtEndPr/>
               <w:sdtContent>
                 <w:proofErr w:type="spellStart"/>
                 <w:r>
                   <w:rPr>
                     <w:rFonts w:ascii="Arial" w:hAnsi="Arial" w:cs="Arial"/>
-                    <w:b/>
-                    <w:bCs/>
                     <w:sz w:val="16"/>
                     <w:szCs w:val="16"/>
                   </w:rPr>
@@ -613,8 +617,6 @@
             <w:sdtPr>
               <w:rPr>
                 <w:rFonts w:ascii="Arial" w:hAnsi="Arial" w:cs="Arial"/>
-                <w:b/>
-                <w:bCs/>
                 <w:sz w:val="16"/>
                 <w:szCs w:val="16"/>
               </w:rPr>
@@ -622,17 +624,15 @@
               <w:placeholder>
                 <w:docPart w:val="DefaultPlaceholder_-1854013440"/>
               </w:placeholder>
-              <w15:dataBinding w:prefixMappings="xmlns:ns0='urn:microsoft-dynamics-nav/reports/CronusReport/50301/' " w:xpath="/ns0:NavWordReportXmlPart[1]/ns0:Purchase_Header[1]/ns0:Company_Information[1]/ns0:Address[1]" w:storeItemID="{6684802F-517A-4A3E-9299-693432BDCE66}" w16sdtdh:storeItemChecksum="c928cg=="/>
+              <w15:dataBinding w:prefixMappings="xmlns:ns0='urn:microsoft-dynamics-nav/reports/CronusReport/50301/' " w:xpath="/ns0:NavWordReportXmlPart[1]/ns0:Purchase_Header[1]/ns0:Company_Information[1]/ns0:Address[1]" w:storeItemID="{6684802F-517A-4A3E-9299-693432BDCE66}" w16sdtdh:storeItemChecksum="+6Ucgg=="/>
             </w:sdtPr>
+            <w:sdtEndPr/>
             <w:sdtContent>
               <w:p>
                 <w:pPr>
-                  <w:jc w:val="both"/>
                   <w:cnfStyle w:val="000000100000" w:firstRow="0" w:lastRow="0" w:firstColumn="0" w:lastColumn="0" w:oddVBand="0" w:evenVBand="0" w:oddHBand="1" w:evenHBand="0" w:firstRowFirstColumn="0" w:firstRowLastColumn="0" w:lastRowFirstColumn="0" w:lastRowLastColumn="0"/>
                   <w:rPr>
                     <w:rFonts w:ascii="Arial" w:hAnsi="Arial" w:cs="Arial"/>
-                    <w:b/>
-                    <w:bCs/>
                     <w:sz w:val="16"/>
                     <w:szCs w:val="16"/>
                   </w:rPr>
@@ -640,8 +640,6 @@
                 <w:r>
                   <w:rPr>
                     <w:rFonts w:ascii="Arial" w:hAnsi="Arial" w:cs="Arial"/>
-                    <w:b/>
-                    <w:bCs/>
                     <w:sz w:val="16"/>
                     <w:szCs w:val="16"/>
                   </w:rPr>
@@ -654,8 +652,6 @@
             <w:sdtPr>
               <w:rPr>
                 <w:rFonts w:ascii="Arial" w:hAnsi="Arial" w:cs="Arial"/>
-                <w:b/>
-                <w:bCs/>
                 <w:sz w:val="16"/>
                 <w:szCs w:val="16"/>
               </w:rPr>
@@ -663,17 +659,15 @@
               <w:placeholder>
                 <w:docPart w:val="DefaultPlaceholder_-1854013440"/>
               </w:placeholder>
-              <w15:dataBinding w:prefixMappings="xmlns:ns0='urn:microsoft-dynamics-nav/reports/CronusReport/50301/' " w:xpath="/ns0:NavWordReportXmlPart[1]/ns0:Purchase_Header[1]/ns0:Company_Information[1]/ns0:Address_2[1]" w:storeItemID="{6684802F-517A-4A3E-9299-693432BDCE66}" w16sdtdh:storeItemChecksum="c928cg=="/>
+              <w15:dataBinding w:prefixMappings="xmlns:ns0='urn:microsoft-dynamics-nav/reports/CronusReport/50301/' " w:xpath="/ns0:NavWordReportXmlPart[1]/ns0:Purchase_Header[1]/ns0:Company_Information[1]/ns0:Address_2[1]" w:storeItemID="{6684802F-517A-4A3E-9299-693432BDCE66}" w16sdtdh:storeItemChecksum="+6Ucgg=="/>
             </w:sdtPr>
+            <w:sdtEndPr/>
             <w:sdtContent>
               <w:p>
                 <w:pPr>
-                  <w:jc w:val="both"/>
                   <w:cnfStyle w:val="000000100000" w:firstRow="0" w:lastRow="0" w:firstColumn="0" w:lastColumn="0" w:oddVBand="0" w:evenVBand="0" w:oddHBand="1" w:evenHBand="0" w:firstRowFirstColumn="0" w:firstRowLastColumn="0" w:lastRowFirstColumn="0" w:lastRowLastColumn="0"/>
                   <w:rPr>
                     <w:rFonts w:ascii="Arial" w:hAnsi="Arial" w:cs="Arial"/>
-                    <w:b/>
-                    <w:bCs/>
                     <w:sz w:val="16"/>
                     <w:szCs w:val="16"/>
                   </w:rPr>
@@ -681,8 +675,6 @@
                 <w:r>
                   <w:rPr>
                     <w:rFonts w:ascii="Arial" w:hAnsi="Arial" w:cs="Arial"/>
-                    <w:b/>
-                    <w:bCs/>
                     <w:sz w:val="16"/>
                     <w:szCs w:val="16"/>
                   </w:rPr>
@@ -693,12 +685,9 @@
           </w:sdt>
           <w:p>
             <w:pPr>
-              <w:jc w:val="both"/>
               <w:cnfStyle w:val="000000100000" w:firstRow="0" w:lastRow="0" w:firstColumn="0" w:lastColumn="0" w:oddVBand="0" w:evenVBand="0" w:oddHBand="1" w:evenHBand="0" w:firstRowFirstColumn="0" w:firstRowLastColumn="0" w:lastRowFirstColumn="0" w:lastRowLastColumn="0"/>
               <w:rPr>
                 <w:rFonts w:ascii="Arial" w:hAnsi="Arial" w:cs="Arial"/>
-                <w:b/>
-                <w:bCs/>
                 <w:sz w:val="16"/>
                 <w:szCs w:val="16"/>
               </w:rPr>
@@ -707,24 +696,21 @@
               <w:sdtPr>
                 <w:rPr>
                   <w:rFonts w:ascii="Arial" w:hAnsi="Arial" w:cs="Arial"/>
-                  <w:b/>
-                  <w:bCs/>
                   <w:sz w:val="16"/>
                   <w:szCs w:val="16"/>
                 </w:rPr>
-                <w:id w:val="1713229572"/>
+                <w:id w:val="1484740513"/>
                 <w:placeholder>
                   <w:docPart w:val="DefaultPlaceholder_-1854013440"/>
                 </w:placeholder>
-                <w15:dataBinding w:prefixMappings="xmlns:ns0='urn:microsoft-dynamics-nav/reports/CronusReport/50301/' " w:xpath="/ns0:NavWordReportXmlPart[1]/ns0:Purchase_Header[1]/ns0:Company_Information[1]/ns0:City_CompanyInformation[1]" w:storeItemID="{6684802F-517A-4A3E-9299-693432BDCE66}" w16sdtdh:storeItemChecksum="c928cg=="/>
+                <w15:dataBinding w:prefixMappings="xmlns:ns0='urn:microsoft-dynamics-nav/reports/CronusReport/50301/' " w:xpath="/ns0:NavWordReportXmlPart[1]/ns0:Purchase_Header[1]/ns0:Company_Information[1]/ns0:City_CompanyInformation[1]" w:storeItemID="{6684802F-517A-4A3E-9299-693432BDCE66}" w16sdtdh:storeItemChecksum="+6Ucgg=="/>
               </w:sdtPr>
+              <w:sdtEndPr/>
               <w:sdtContent>
                 <w:proofErr w:type="spellStart"/>
                 <w:r>
                   <w:rPr>
                     <w:rFonts w:ascii="Arial" w:hAnsi="Arial" w:cs="Arial"/>
-                    <w:b/>
-                    <w:bCs/>
                     <w:sz w:val="16"/>
                     <w:szCs w:val="16"/>
                   </w:rPr>
@@ -736,45 +722,30 @@
             <w:r>
               <w:rPr>
                 <w:rFonts w:ascii="Arial" w:hAnsi="Arial" w:cs="Arial"/>
-                <w:b/>
-                <w:bCs/>
                 <w:sz w:val="16"/>
                 <w:szCs w:val="16"/>
               </w:rPr>
-              <w:t>,</w:t>
-            </w:r>
-            <w:r>
-              <w:rPr>
-                <w:rFonts w:ascii="Arial" w:hAnsi="Arial" w:cs="Arial"/>
-                <w:b/>
-                <w:bCs/>
-                <w:sz w:val="16"/>
-                <w:szCs w:val="16"/>
-              </w:rPr>
-              <w:t xml:space="preserve"> </w:t>
+              <w:t xml:space="preserve">, </w:t>
             </w:r>
             <w:sdt>
               <w:sdtPr>
                 <w:rPr>
                   <w:rFonts w:ascii="Arial" w:hAnsi="Arial" w:cs="Arial"/>
-                  <w:b/>
-                  <w:bCs/>
                   <w:sz w:val="16"/>
                   <w:szCs w:val="16"/>
                 </w:rPr>
-                <w:id w:val="712234875"/>
+                <w:id w:val="-97023297"/>
                 <w:placeholder>
                   <w:docPart w:val="DefaultPlaceholder_-1854013440"/>
                 </w:placeholder>
-                <w15:dataBinding w:prefixMappings="xmlns:ns0='urn:microsoft-dynamics-nav/reports/CronusReport/50301/' " w:xpath="/ns0:NavWordReportXmlPart[1]/ns0:Purchase_Header[1]/ns0:Company_Information[1]/ns0:PostCode_CompanyInformation[1]" w:storeItemID="{6684802F-517A-4A3E-9299-693432BDCE66}" w16sdtdh:storeItemChecksum="c928cg=="/>
+                <w15:dataBinding w:prefixMappings="xmlns:ns0='urn:microsoft-dynamics-nav/reports/CronusReport/50301/' " w:xpath="/ns0:NavWordReportXmlPart[1]/ns0:Purchase_Header[1]/ns0:Company_Information[1]/ns0:PostCode_CompanyInformation[1]" w:storeItemID="{6684802F-517A-4A3E-9299-693432BDCE66}" w16sdtdh:storeItemChecksum="+6Ucgg=="/>
               </w:sdtPr>
+              <w:sdtEndPr/>
               <w:sdtContent>
                 <w:proofErr w:type="spellStart"/>
                 <w:r>
                   <w:rPr>
                     <w:rFonts w:ascii="Arial" w:hAnsi="Arial" w:cs="Arial"/>
-                    <w:b/>
-                    <w:bCs/>
                     <w:sz w:val="16"/>
                     <w:szCs w:val="16"/>
                   </w:rPr>
@@ -786,8 +757,6 @@
             <w:r>
               <w:rPr>
                 <w:rFonts w:ascii="Arial" w:hAnsi="Arial" w:cs="Arial"/>
-                <w:b/>
-                <w:bCs/>
                 <w:sz w:val="16"/>
                 <w:szCs w:val="16"/>
               </w:rPr>
@@ -797,8 +766,6 @@
               <w:sdtPr>
                 <w:rPr>
                   <w:rFonts w:ascii="Arial" w:hAnsi="Arial" w:cs="Arial"/>
-                  <w:b/>
-                  <w:bCs/>
                   <w:sz w:val="16"/>
                   <w:szCs w:val="16"/>
                 </w:rPr>
@@ -806,15 +773,14 @@
                 <w:placeholder>
                   <w:docPart w:val="DefaultPlaceholder_-1854013440"/>
                 </w:placeholder>
-                <w15:dataBinding w:prefixMappings="xmlns:ns0='urn:microsoft-dynamics-nav/reports/CronusReport/50301/' " w:xpath="/ns0:NavWordReportXmlPart[1]/ns0:Purchase_Header[1]/ns0:Company_Information[1]/ns0:Country_Region[1]/ns0:CompCountryName[1]" w:storeItemID="{6684802F-517A-4A3E-9299-693432BDCE66}" w16sdtdh:storeItemChecksum="c928cg=="/>
+                <w15:dataBinding w:prefixMappings="xmlns:ns0='urn:microsoft-dynamics-nav/reports/CronusReport/50301/' " w:xpath="/ns0:NavWordReportXmlPart[1]/ns0:Purchase_Header[1]/ns0:Company_Information[1]/ns0:Country_Region[1]/ns0:CompCountryName[1]" w:storeItemID="{6684802F-517A-4A3E-9299-693432BDCE66}" w16sdtdh:storeItemChecksum="+6Ucgg=="/>
               </w:sdtPr>
+              <w:sdtEndPr/>
               <w:sdtContent>
                 <w:proofErr w:type="spellStart"/>
                 <w:r>
                   <w:rPr>
                     <w:rFonts w:ascii="Arial" w:hAnsi="Arial" w:cs="Arial"/>
-                    <w:b/>
-                    <w:bCs/>
                     <w:sz w:val="16"/>
                     <w:szCs w:val="16"/>
                   </w:rPr>
@@ -842,12 +808,12 @@
         <w:tblStyle w:val="TableGrid"/>
         <w:tblW w:w="0" w:type="auto"/>
         <w:tblBorders>
-          <w:top w:val="none" w:sz="0" w:space="0" w:color="auto"/>
-          <w:left w:val="none" w:sz="0" w:space="0" w:color="auto"/>
-          <w:bottom w:val="none" w:sz="0" w:space="0" w:color="auto"/>
-          <w:right w:val="none" w:sz="0" w:space="0" w:color="auto"/>
-          <w:insideH w:val="none" w:sz="0" w:space="0" w:color="auto"/>
-          <w:insideV w:val="none" w:sz="0" w:space="0" w:color="auto"/>
+          <w:top w:val="none" w:color="auto" w:sz="0" w:space="0"/>
+          <w:left w:val="none" w:color="auto" w:sz="0" w:space="0"/>
+          <w:bottom w:val="none" w:color="auto" w:sz="0" w:space="0"/>
+          <w:right w:val="none" w:color="auto" w:sz="0" w:space="0"/>
+          <w:insideH w:val="none" w:color="auto" w:sz="0" w:space="0"/>
+          <w:insideV w:val="none" w:color="auto" w:sz="0" w:space="0"/>
         </w:tblBorders>
         <w:tblLook w:val="04A0" w:firstRow="1" w:lastRow="0" w:firstColumn="1" w:lastColumn="0" w:noHBand="0" w:noVBand="1"/>
       </w:tblPr>
@@ -890,8 +856,9 @@
                 <w:placeholder>
                   <w:docPart w:val="FBC862E3E4564090B86868CAE8C00DB7"/>
                 </w:placeholder>
-                <w15:dataBinding w:prefixMappings="xmlns:ns0='urn:microsoft-dynamics-nav/reports/CronusReport/50301/' " w:xpath="/ns0:NavWordReportXmlPart[1]/ns0:Purchase_Header[1]/ns0:Company_Information[1]/ns0:PaymentTermsDesc_Lbl[1]" w:storeItemID="{6684802F-517A-4A3E-9299-693432BDCE66}" w16sdtdh:storeItemChecksum="c928cg=="/>
+                <w15:dataBinding w:prefixMappings="xmlns:ns0='urn:microsoft-dynamics-nav/reports/CronusReport/50301/' " w:xpath="/ns0:NavWordReportXmlPart[1]/ns0:Purchase_Header[1]/ns0:Company_Information[1]/ns0:PaymentTermsDesc_Lbl[1]" w:storeItemID="{6684802F-517A-4A3E-9299-693432BDCE66}" w16sdtdh:storeItemChecksum="+6Ucgg=="/>
               </w:sdtPr>
+              <w:sdtEndPr/>
               <w:sdtContent>
                 <w:proofErr w:type="spellStart"/>
                 <w:r>
@@ -939,8 +906,9 @@
                 <w:placeholder>
                   <w:docPart w:val="17BDC7B63CAA45BCAA225816ED97107D"/>
                 </w:placeholder>
-                <w15:dataBinding w:prefixMappings="xmlns:ns0='urn:microsoft-dynamics-nav/reports/CronusReport/50301/' " w:xpath="/ns0:NavWordReportXmlPart[1]/ns0:Purchase_Header[1]/ns0:Company_Information[1]/ns0:Buyer_Lbl[1]" w:storeItemID="{6684802F-517A-4A3E-9299-693432BDCE66}" w16sdtdh:storeItemChecksum="c928cg=="/>
+                <w15:dataBinding w:prefixMappings="xmlns:ns0='urn:microsoft-dynamics-nav/reports/CronusReport/50301/' " w:xpath="/ns0:NavWordReportXmlPart[1]/ns0:Purchase_Header[1]/ns0:Company_Information[1]/ns0:Buyer_Lbl[1]" w:storeItemID="{6684802F-517A-4A3E-9299-693432BDCE66}" w16sdtdh:storeItemChecksum="+6Ucgg=="/>
               </w:sdtPr>
+              <w:sdtEndPr/>
               <w:sdtContent>
                 <w:r>
                   <w:rPr>
@@ -986,8 +954,9 @@
                 <w:placeholder>
                   <w:docPart w:val="474B5F27EEE14E95BA5E32F5DB1D9D6B"/>
                 </w:placeholder>
-                <w15:dataBinding w:prefixMappings="xmlns:ns0='urn:microsoft-dynamics-nav/reports/CronusReport/50301/' " w:xpath="/ns0:NavWordReportXmlPart[1]/ns0:Purchase_Header[1]/ns0:Company_Information[1]/ns0:Receiveby_Lbl[1]" w:storeItemID="{6684802F-517A-4A3E-9299-693432BDCE66}" w16sdtdh:storeItemChecksum="c928cg=="/>
+                <w15:dataBinding w:prefixMappings="xmlns:ns0='urn:microsoft-dynamics-nav/reports/CronusReport/50301/' " w:xpath="/ns0:NavWordReportXmlPart[1]/ns0:Purchase_Header[1]/ns0:Company_Information[1]/ns0:Receiveby_Lbl[1]" w:storeItemID="{6684802F-517A-4A3E-9299-693432BDCE66}" w16sdtdh:storeItemChecksum="+6Ucgg=="/>
               </w:sdtPr>
+              <w:sdtEndPr/>
               <w:sdtContent>
                 <w:proofErr w:type="spellStart"/>
                 <w:r>
@@ -1035,8 +1004,9 @@
                 <w:placeholder>
                   <w:docPart w:val="B23FC0BAADF140168EECF0A16F839029"/>
                 </w:placeholder>
-                <w15:dataBinding w:prefixMappings="xmlns:ns0='urn:microsoft-dynamics-nav/reports/CronusReport/50301/' " w:xpath="/ns0:NavWordReportXmlPart[1]/ns0:Purchase_Header[1]/ns0:Company_Information[1]/ns0:ShipmentMethodDesc_Lbl[1]" w:storeItemID="{6684802F-517A-4A3E-9299-693432BDCE66}" w16sdtdh:storeItemChecksum="c928cg=="/>
+                <w15:dataBinding w:prefixMappings="xmlns:ns0='urn:microsoft-dynamics-nav/reports/CronusReport/50301/' " w:xpath="/ns0:NavWordReportXmlPart[1]/ns0:Purchase_Header[1]/ns0:Company_Information[1]/ns0:ShipmentMethodDesc_Lbl[1]" w:storeItemID="{6684802F-517A-4A3E-9299-693432BDCE66}" w16sdtdh:storeItemChecksum="+6Ucgg=="/>
               </w:sdtPr>
+              <w:sdtEndPr/>
               <w:sdtContent>
                 <w:proofErr w:type="spellStart"/>
                 <w:r>
@@ -1082,8 +1052,9 @@
                 <w:placeholder>
                   <w:docPart w:val="DefaultPlaceholder_-1854013440"/>
                 </w:placeholder>
-                <w15:dataBinding w:prefixMappings="xmlns:ns0='urn:microsoft-dynamics-nav/reports/CronusReport/50301/' " w:xpath="/ns0:NavWordReportXmlPart[1]/ns0:Purchase_Header[1]/ns0:Payment_Terms_Code[1]/ns0:Payment_Description[1]" w:storeItemID="{6684802F-517A-4A3E-9299-693432BDCE66}" w16sdtdh:storeItemChecksum="c928cg=="/>
+                <w15:dataBinding w:prefixMappings="xmlns:ns0='urn:microsoft-dynamics-nav/reports/CronusReport/50301/' " w:xpath="/ns0:NavWordReportXmlPart[1]/ns0:Purchase_Header[1]/ns0:Payment_Terms_Code[1]/ns0:Payment_Description[1]" w:storeItemID="{6684802F-517A-4A3E-9299-693432BDCE66}" w16sdtdh:storeItemChecksum="+6Ucgg=="/>
               </w:sdtPr>
+              <w:sdtEndPr/>
               <w:sdtContent>
                 <w:proofErr w:type="spellStart"/>
                 <w:r>
@@ -1125,8 +1096,9 @@
                 <w:placeholder>
                   <w:docPart w:val="DefaultPlaceholder_-1854013440"/>
                 </w:placeholder>
-                <w15:dataBinding w:prefixMappings="xmlns:ns0='urn:microsoft-dynamics-nav/reports/CronusReport/50301/' " w:xpath="/ns0:NavWordReportXmlPart[1]/ns0:Purchase_Header[1]/ns0:Salesperson_Purchaser[1]/ns0:PurchaserName[1]" w:storeItemID="{6684802F-517A-4A3E-9299-693432BDCE66}" w16sdtdh:storeItemChecksum="c928cg=="/>
+                <w15:dataBinding w:prefixMappings="xmlns:ns0='urn:microsoft-dynamics-nav/reports/CronusReport/50301/' " w:xpath="/ns0:NavWordReportXmlPart[1]/ns0:Purchase_Header[1]/ns0:Salesperson_Purchaser[1]/ns0:PurchaserName[1]" w:storeItemID="{6684802F-517A-4A3E-9299-693432BDCE66}" w16sdtdh:storeItemChecksum="+6Ucgg=="/>
               </w:sdtPr>
+              <w:sdtEndPr/>
               <w:sdtContent>
                 <w:proofErr w:type="spellStart"/>
                 <w:r>
@@ -1168,8 +1140,9 @@
                 <w:placeholder>
                   <w:docPart w:val="DefaultPlaceholder_-1854013440"/>
                 </w:placeholder>
-                <w15:dataBinding w:prefixMappings="xmlns:ns0='urn:microsoft-dynamics-nav/reports/CronusReport/50301/' " w:xpath="/ns0:NavWordReportXmlPart[1]/ns0:Purchase_Header[1]/ns0:ExpectedReceiptDate_DataItemName[1]" w:storeItemID="{6684802F-517A-4A3E-9299-693432BDCE66}" w16sdtdh:storeItemChecksum="c928cg=="/>
+                <w15:dataBinding w:prefixMappings="xmlns:ns0='urn:microsoft-dynamics-nav/reports/CronusReport/50301/' " w:xpath="/ns0:NavWordReportXmlPart[1]/ns0:Purchase_Header[1]/ns0:ExpectedReceiptDate_DataItemName[1]" w:storeItemID="{6684802F-517A-4A3E-9299-693432BDCE66}"/>
               </w:sdtPr>
+              <w:sdtEndPr/>
               <w:sdtContent>
                 <w:proofErr w:type="spellStart"/>
                 <w:r>
@@ -1211,8 +1184,9 @@
                 <w:placeholder>
                   <w:docPart w:val="DefaultPlaceholder_-1854013440"/>
                 </w:placeholder>
-                <w15:dataBinding w:prefixMappings="xmlns:ns0='urn:microsoft-dynamics-nav/reports/CronusReport/50301/' " w:xpath="/ns0:NavWordReportXmlPart[1]/ns0:Purchase_Header[1]/ns0:Shipment_Method[1]/ns0:Shipment_Method_Description[1]" w:storeItemID="{6684802F-517A-4A3E-9299-693432BDCE66}" w16sdtdh:storeItemChecksum="c928cg=="/>
+                <w15:dataBinding w:prefixMappings="xmlns:ns0='urn:microsoft-dynamics-nav/reports/CronusReport/50301/' " w:xpath="/ns0:NavWordReportXmlPart[1]/ns0:Purchase_Header[1]/ns0:Shipment_Method[1]/ns0:Shipment_Method_Description[1]" w:storeItemID="{6684802F-517A-4A3E-9299-693432BDCE66}" w16sdtdh:storeItemChecksum="+6Ucgg=="/>
               </w:sdtPr>
+              <w:sdtEndPr/>
               <w:sdtContent>
                 <w:proofErr w:type="spellStart"/>
                 <w:r>
@@ -1260,8 +1234,9 @@
                 <w:placeholder>
                   <w:docPart w:val="5B52429D0D8E4B8DA7D47A38AB45941E"/>
                 </w:placeholder>
-                <w15:dataBinding w:prefixMappings="xmlns:ns0='urn:microsoft-dynamics-nav/reports/CronusReport/50301/' " w:xpath="/ns0:NavWordReportXmlPart[1]/ns0:Purchase_Header[1]/ns0:Company_Information[1]/ns0:PricesInclVAT_PurchHeader_Lbl[1]" w:storeItemID="{6684802F-517A-4A3E-9299-693432BDCE66}" w16sdtdh:storeItemChecksum="c928cg=="/>
+                <w15:dataBinding w:prefixMappings="xmlns:ns0='urn:microsoft-dynamics-nav/reports/CronusReport/50301/' " w:xpath="/ns0:NavWordReportXmlPart[1]/ns0:Purchase_Header[1]/ns0:Company_Information[1]/ns0:PricesInclVAT_PurchHeader_Lbl[1]" w:storeItemID="{6684802F-517A-4A3E-9299-693432BDCE66}" w16sdtdh:storeItemChecksum="+6Ucgg=="/>
               </w:sdtPr>
+              <w:sdtEndPr/>
               <w:sdtContent>
                 <w:proofErr w:type="spellStart"/>
                 <w:r>
@@ -1309,8 +1284,9 @@
                 <w:placeholder>
                   <w:docPart w:val="3AA50E4BE8BF4349BA1D7BA066F20D57"/>
                 </w:placeholder>
-                <w15:dataBinding w:prefixMappings="xmlns:ns0='urn:microsoft-dynamics-nav/reports/CronusReport/50301/' " w:xpath="/ns0:NavWordReportXmlPart[1]/ns0:Purchase_Header[1]/ns0:VATRegistrationNo_Lbl[1]" w:storeItemID="{6684802F-517A-4A3E-9299-693432BDCE66}" w16sdtdh:storeItemChecksum="c928cg=="/>
+                <w15:dataBinding w:prefixMappings="xmlns:ns0='urn:microsoft-dynamics-nav/reports/CronusReport/50301/' " w:xpath="/ns0:NavWordReportXmlPart[1]/ns0:Purchase_Header[1]/ns0:VATRegistrationNo_Lbl[1]" w:storeItemID="{6684802F-517A-4A3E-9299-693432BDCE66}" w16sdtdh:storeItemChecksum="+6Ucgg=="/>
               </w:sdtPr>
+              <w:sdtEndPr/>
               <w:sdtContent>
                 <w:proofErr w:type="spellStart"/>
                 <w:r>
@@ -1358,8 +1334,9 @@
                 <w:placeholder>
                   <w:docPart w:val="5D07D384EE6D40829A34108E7B0BF281"/>
                 </w:placeholder>
-                <w15:dataBinding w:prefixMappings="xmlns:ns0='urn:microsoft-dynamics-nav/reports/CronusReport/50301/' " w:xpath="/ns0:NavWordReportXmlPart[1]/ns0:Purchase_Header[1]/ns0:Company_Information[1]/ns0:CompanyGiroNo_Lbl[1]" w:storeItemID="{6684802F-517A-4A3E-9299-693432BDCE66}" w16sdtdh:storeItemChecksum="c928cg=="/>
+                <w15:dataBinding w:prefixMappings="xmlns:ns0='urn:microsoft-dynamics-nav/reports/CronusReport/50301/' " w:xpath="/ns0:NavWordReportXmlPart[1]/ns0:Purchase_Header[1]/ns0:Company_Information[1]/ns0:CompanyGiroNo_Lbl[1]" w:storeItemID="{6684802F-517A-4A3E-9299-693432BDCE66}" w16sdtdh:storeItemChecksum="+6Ucgg=="/>
               </w:sdtPr>
+              <w:sdtEndPr/>
               <w:sdtContent>
                 <w:proofErr w:type="spellStart"/>
                 <w:r>
@@ -1417,8 +1394,9 @@
                 <w:placeholder>
                   <w:docPart w:val="DefaultPlaceholder_-1854013440"/>
                 </w:placeholder>
-                <w15:dataBinding w:prefixMappings="xmlns:ns0='urn:microsoft-dynamics-nav/reports/CronusReport/50301/' " w:xpath="/ns0:NavWordReportXmlPart[1]/ns0:Purchase_Header[1]/ns0:PricesIncludingVAT_DataItemName[1]" w:storeItemID="{6684802F-517A-4A3E-9299-693432BDCE66}" w16sdtdh:storeItemChecksum="c928cg=="/>
+                <w15:dataBinding w:prefixMappings="xmlns:ns0='urn:microsoft-dynamics-nav/reports/CronusReport/50301/' " w:xpath="/ns0:NavWordReportXmlPart[1]/ns0:Purchase_Header[1]/ns0:PricesIncludingVAT_DataItemName[1]" w:storeItemID="{6684802F-517A-4A3E-9299-693432BDCE66}" w16sdtdh:storeItemChecksum="+6Ucgg=="/>
               </w:sdtPr>
+              <w:sdtEndPr/>
               <w:sdtContent>
                 <w:proofErr w:type="spellStart"/>
                 <w:r>
@@ -1460,8 +1438,9 @@
                 <w:placeholder>
                   <w:docPart w:val="DefaultPlaceholder_-1854013440"/>
                 </w:placeholder>
-                <w15:dataBinding w:prefixMappings="xmlns:ns0='urn:microsoft-dynamics-nav/reports/CronusReport/50301/' " w:xpath="/ns0:NavWordReportXmlPart[1]/ns0:Purchase_Header[1]/ns0:Company_Information[1]/ns0:VAT_Registration_No_[1]" w:storeItemID="{6684802F-517A-4A3E-9299-693432BDCE66}" w16sdtdh:storeItemChecksum="c928cg=="/>
+                <w15:dataBinding w:prefixMappings="xmlns:ns0='urn:microsoft-dynamics-nav/reports/CronusReport/50301/' " w:xpath="/ns0:NavWordReportXmlPart[1]/ns0:Purchase_Header[1]/ns0:Company_Information[1]/ns0:VAT_Registration_No_[1]" w:storeItemID="{6684802F-517A-4A3E-9299-693432BDCE66}" w16sdtdh:storeItemChecksum="+6Ucgg=="/>
               </w:sdtPr>
+              <w:sdtEndPr/>
               <w:sdtContent>
                 <w:proofErr w:type="spellStart"/>
                 <w:r>
@@ -1512,8 +1491,9 @@
                 <w:placeholder>
                   <w:docPart w:val="DefaultPlaceholder_-1854013440"/>
                 </w:placeholder>
-                <w15:dataBinding w:prefixMappings="xmlns:ns0='urn:microsoft-dynamics-nav/reports/CronusReport/50301/' " w:xpath="/ns0:NavWordReportXmlPart[1]/ns0:Purchase_Header[1]/ns0:Company_Information[1]/ns0:GiroNo_CompanyInformation[1]" w:storeItemID="{6684802F-517A-4A3E-9299-693432BDCE66}" w16sdtdh:storeItemChecksum="c928cg=="/>
+                <w15:dataBinding w:prefixMappings="xmlns:ns0='urn:microsoft-dynamics-nav/reports/CronusReport/50301/' " w:xpath="/ns0:NavWordReportXmlPart[1]/ns0:Purchase_Header[1]/ns0:Company_Information[1]/ns0:GiroNo_CompanyInformation[1]" w:storeItemID="{6684802F-517A-4A3E-9299-693432BDCE66}" w16sdtdh:storeItemChecksum="+6Ucgg=="/>
               </w:sdtPr>
+              <w:sdtEndPr/>
               <w:sdtContent>
                 <w:proofErr w:type="spellStart"/>
                 <w:r>
@@ -1576,8 +1556,9 @@
                 <w:placeholder>
                   <w:docPart w:val="F69B4222E9574D5C8CA273A994EBB737"/>
                 </w:placeholder>
-                <w15:dataBinding w:prefixMappings="xmlns:ns0='urn:microsoft-dynamics-nav/reports/CronusReport/50301/' " w:xpath="/ns0:NavWordReportXmlPart[1]/ns0:Purchase_Header[1]/ns0:Company_Information[1]/ns0:VendorInvoiceNo_Lbl[1]" w:storeItemID="{6684802F-517A-4A3E-9299-693432BDCE66}" w16sdtdh:storeItemChecksum="c928cg=="/>
+                <w15:dataBinding w:prefixMappings="xmlns:ns0='urn:microsoft-dynamics-nav/reports/CronusReport/50301/' " w:xpath="/ns0:NavWordReportXmlPart[1]/ns0:Purchase_Header[1]/ns0:Company_Information[1]/ns0:VendorInvoiceNo_Lbl[1]" w:storeItemID="{6684802F-517A-4A3E-9299-693432BDCE66}" w16sdtdh:storeItemChecksum="+6Ucgg=="/>
               </w:sdtPr>
+              <w:sdtEndPr/>
               <w:sdtContent>
                 <w:proofErr w:type="spellStart"/>
                 <w:r>
@@ -1625,8 +1606,9 @@
                 <w:placeholder>
                   <w:docPart w:val="FB86617563A144FD82F06264A2CC53EB"/>
                 </w:placeholder>
-                <w15:dataBinding w:prefixMappings="xmlns:ns0='urn:microsoft-dynamics-nav/reports/CronusReport/50301/' " w:xpath="/ns0:NavWordReportXmlPart[1]/ns0:Purchase_Header[1]/ns0:Company_Information[1]/ns0:VendorOrderNo_Lbl[1]" w:storeItemID="{6684802F-517A-4A3E-9299-693432BDCE66}" w16sdtdh:storeItemChecksum="c928cg=="/>
+                <w15:dataBinding w:prefixMappings="xmlns:ns0='urn:microsoft-dynamics-nav/reports/CronusReport/50301/' " w:xpath="/ns0:NavWordReportXmlPart[1]/ns0:Purchase_Header[1]/ns0:Company_Information[1]/ns0:VendorOrderNo_Lbl[1]" w:storeItemID="{6684802F-517A-4A3E-9299-693432BDCE66}" w16sdtdh:storeItemChecksum="+6Ucgg=="/>
               </w:sdtPr>
+              <w:sdtEndPr/>
               <w:sdtContent>
                 <w:proofErr w:type="spellStart"/>
                 <w:r>
@@ -1699,8 +1681,9 @@
                 <w:placeholder>
                   <w:docPart w:val="DefaultPlaceholder_-1854013440"/>
                 </w:placeholder>
-                <w15:dataBinding w:prefixMappings="xmlns:ns0='urn:microsoft-dynamics-nav/reports/CronusReport/50301/' " w:xpath="/ns0:NavWordReportXmlPart[1]/ns0:Purchase_Header[1]/ns0:VendorInvoiceNo_DataItemName[1]" w:storeItemID="{6684802F-517A-4A3E-9299-693432BDCE66}" w16sdtdh:storeItemChecksum="c928cg=="/>
+                <w15:dataBinding w:prefixMappings="xmlns:ns0='urn:microsoft-dynamics-nav/reports/CronusReport/50301/' " w:xpath="/ns0:NavWordReportXmlPart[1]/ns0:Purchase_Header[1]/ns0:VendorInvoiceNo_DataItemName[1]" w:storeItemID="{6684802F-517A-4A3E-9299-693432BDCE66}" w16sdtdh:storeItemChecksum="+6Ucgg=="/>
               </w:sdtPr>
+              <w:sdtEndPr/>
               <w:sdtContent>
                 <w:proofErr w:type="spellStart"/>
                 <w:r>
@@ -1742,8 +1725,9 @@
                 <w:placeholder>
                   <w:docPart w:val="DefaultPlaceholder_-1854013440"/>
                 </w:placeholder>
-                <w15:dataBinding w:prefixMappings="xmlns:ns0='urn:microsoft-dynamics-nav/reports/CronusReport/50301/' " w:xpath="/ns0:NavWordReportXmlPart[1]/ns0:Purchase_Header[1]/ns0:VendorOrderNo_DataItemName[1]" w:storeItemID="{6684802F-517A-4A3E-9299-693432BDCE66}" w16sdtdh:storeItemChecksum="c928cg=="/>
+                <w15:dataBinding w:prefixMappings="xmlns:ns0='urn:microsoft-dynamics-nav/reports/CronusReport/50301/' " w:xpath="/ns0:NavWordReportXmlPart[1]/ns0:Purchase_Header[1]/ns0:VendorOrderNo_DataItemName[1]" w:storeItemID="{6684802F-517A-4A3E-9299-693432BDCE66}" w16sdtdh:storeItemChecksum="+6Ucgg=="/>
               </w:sdtPr>
+              <w:sdtEndPr/>
               <w:sdtContent>
                 <w:proofErr w:type="spellStart"/>
                 <w:r>
@@ -1827,17 +1811,18 @@
             <w:placeholder>
               <w:docPart w:val="DefaultPlaceholder_-1854013440"/>
             </w:placeholder>
-            <w15:dataBinding w:prefixMappings="xmlns:ns0='urn:microsoft-dynamics-nav/reports/CronusReport/50301/' " w:xpath="/ns0:NavWordReportXmlPart[1]/ns0:Purchase_Header[1]/ns0:Purchase_Line[1]/ns0:No_PurchLine_Lbl[1]" w:storeItemID="{6684802F-517A-4A3E-9299-693432BDCE66}" w16sdtdh:storeItemChecksum="c928cg=="/>
+            <w15:dataBinding w:prefixMappings="xmlns:ns0='urn:microsoft-dynamics-nav/reports/CronusReport/50301/' " w:xpath="/ns0:NavWordReportXmlPart[1]/ns0:Purchase_Header[1]/ns0:Purchase_Line[1]/ns0:No_PurchLine_Lbl[1]" w:storeItemID="{6684802F-517A-4A3E-9299-693432BDCE66}" w16sdtdh:storeItemChecksum="+6Ucgg=="/>
           </w:sdtPr>
+          <w:sdtEndPr/>
           <w:sdtContent>
             <w:tc>
               <w:tcPr>
-                <w:tcW w:w="1389" w:type="dxa"/>
+                <w:tcW w:w="1356" w:type="dxa"/>
                 <w:tcBorders>
                   <w:top w:val="nil"/>
                   <w:left w:val="nil"/>
                   <w:bottom w:val="nil"/>
-                  <w:right w:val="single" w:sz="4" w:space="0" w:color="auto"/>
+                  <w:right w:val="nil"/>
                 </w:tcBorders>
                 <w:shd w:val="clear" w:color="auto" w:fill="45B0E1" w:themeFill="accent1" w:themeFillTint="99"/>
               </w:tcPr>
@@ -1883,17 +1868,18 @@
             <w:placeholder>
               <w:docPart w:val="DefaultPlaceholder_-1854013440"/>
             </w:placeholder>
-            <w15:dataBinding w:prefixMappings="xmlns:ns0='urn:microsoft-dynamics-nav/reports/CronusReport/50301/' " w:xpath="/ns0:NavWordReportXmlPart[1]/ns0:Purchase_Header[1]/ns0:Purchase_Line[1]/ns0:Desc_PurchLine_Lbl[1]" w:storeItemID="{6684802F-517A-4A3E-9299-693432BDCE66}" w16sdtdh:storeItemChecksum="c928cg=="/>
+            <w15:dataBinding w:prefixMappings="xmlns:ns0='urn:microsoft-dynamics-nav/reports/CronusReport/50301/' " w:xpath="/ns0:NavWordReportXmlPart[1]/ns0:Purchase_Header[1]/ns0:Purchase_Line[1]/ns0:Desc_PurchLine_Lbl[1]" w:storeItemID="{6684802F-517A-4A3E-9299-693432BDCE66}" w16sdtdh:storeItemChecksum="+6Ucgg=="/>
           </w:sdtPr>
+          <w:sdtEndPr/>
           <w:sdtContent>
             <w:tc>
               <w:tcPr>
-                <w:tcW w:w="1390" w:type="dxa"/>
+                <w:tcW w:w="1400" w:type="dxa"/>
                 <w:tcBorders>
                   <w:top w:val="nil"/>
-                  <w:left w:val="single" w:sz="4" w:space="0" w:color="auto"/>
+                  <w:left w:val="nil"/>
                   <w:bottom w:val="nil"/>
-                  <w:right w:val="single" w:sz="4" w:space="0" w:color="auto"/>
+                  <w:right w:val="nil"/>
                 </w:tcBorders>
                 <w:shd w:val="clear" w:color="auto" w:fill="45B0E1" w:themeFill="accent1" w:themeFillTint="99"/>
               </w:tcPr>
@@ -1939,17 +1925,18 @@
             <w:placeholder>
               <w:docPart w:val="DefaultPlaceholder_-1854013440"/>
             </w:placeholder>
-            <w15:dataBinding w:prefixMappings="xmlns:ns0='urn:microsoft-dynamics-nav/reports/CronusReport/50301/' " w:xpath="/ns0:NavWordReportXmlPart[1]/ns0:Purchase_Header[1]/ns0:Purchase_Line[1]/ns0:Qty_PurchLine_Lbl[1]" w:storeItemID="{6684802F-517A-4A3E-9299-693432BDCE66}" w16sdtdh:storeItemChecksum="c928cg=="/>
+            <w15:dataBinding w:prefixMappings="xmlns:ns0='urn:microsoft-dynamics-nav/reports/CronusReport/50301/' " w:xpath="/ns0:NavWordReportXmlPart[1]/ns0:Purchase_Header[1]/ns0:Purchase_Line[1]/ns0:Qty_PurchLine_Lbl[1]" w:storeItemID="{6684802F-517A-4A3E-9299-693432BDCE66}" w16sdtdh:storeItemChecksum="+6Ucgg=="/>
           </w:sdtPr>
+          <w:sdtEndPr/>
           <w:sdtContent>
             <w:tc>
               <w:tcPr>
-                <w:tcW w:w="1295" w:type="dxa"/>
+                <w:tcW w:w="1314" w:type="dxa"/>
                 <w:tcBorders>
                   <w:top w:val="nil"/>
-                  <w:left w:val="single" w:sz="4" w:space="0" w:color="auto"/>
+                  <w:left w:val="nil"/>
                   <w:bottom w:val="nil"/>
-                  <w:right w:val="single" w:sz="4" w:space="0" w:color="auto"/>
+                  <w:right w:val="nil"/>
                 </w:tcBorders>
                 <w:shd w:val="clear" w:color="auto" w:fill="45B0E1" w:themeFill="accent1" w:themeFillTint="99"/>
               </w:tcPr>
@@ -1995,17 +1982,18 @@
             <w:placeholder>
               <w:docPart w:val="DefaultPlaceholder_-1854013440"/>
             </w:placeholder>
-            <w15:dataBinding w:prefixMappings="xmlns:ns0='urn:microsoft-dynamics-nav/reports/CronusReport/50301/' " w:xpath="/ns0:NavWordReportXmlPart[1]/ns0:Purchase_Header[1]/ns0:Purchase_Line[1]/ns0:UOM_PurchLine_Lbl[1]" w:storeItemID="{6684802F-517A-4A3E-9299-693432BDCE66}" w16sdtdh:storeItemChecksum="c928cg=="/>
+            <w15:dataBinding w:prefixMappings="xmlns:ns0='urn:microsoft-dynamics-nav/reports/CronusReport/50301/' " w:xpath="/ns0:NavWordReportXmlPart[1]/ns0:Purchase_Header[1]/ns0:Purchase_Line[1]/ns0:UOM_PurchLine_Lbl[1]" w:storeItemID="{6684802F-517A-4A3E-9299-693432BDCE66}" w16sdtdh:storeItemChecksum="+6Ucgg=="/>
           </w:sdtPr>
+          <w:sdtEndPr/>
           <w:sdtContent>
             <w:tc>
               <w:tcPr>
-                <w:tcW w:w="1380" w:type="dxa"/>
+                <w:tcW w:w="1394" w:type="dxa"/>
                 <w:tcBorders>
                   <w:top w:val="nil"/>
-                  <w:left w:val="single" w:sz="4" w:space="0" w:color="auto"/>
+                  <w:left w:val="nil"/>
                   <w:bottom w:val="nil"/>
-                  <w:right w:val="single" w:sz="4" w:space="0" w:color="auto"/>
+                  <w:right w:val="nil"/>
                 </w:tcBorders>
                 <w:shd w:val="clear" w:color="auto" w:fill="45B0E1" w:themeFill="accent1" w:themeFillTint="99"/>
               </w:tcPr>
@@ -2051,17 +2039,18 @@
             <w:placeholder>
               <w:docPart w:val="DefaultPlaceholder_-1854013440"/>
             </w:placeholder>
-            <w15:dataBinding w:prefixMappings="xmlns:ns0='urn:microsoft-dynamics-nav/reports/CronusReport/50301/' " w:xpath="/ns0:NavWordReportXmlPart[1]/ns0:Purchase_Header[1]/ns0:Purchase_Line[1]/ns0:DirectUniCost_Lbl[1]" w:storeItemID="{6684802F-517A-4A3E-9299-693432BDCE66}" w16sdtdh:storeItemChecksum="c928cg=="/>
+            <w15:dataBinding w:prefixMappings="xmlns:ns0='urn:microsoft-dynamics-nav/reports/CronusReport/50301/' " w:xpath="/ns0:NavWordReportXmlPart[1]/ns0:Purchase_Header[1]/ns0:Purchase_Line[1]/ns0:DirectUniCost_Lbl[1]" w:storeItemID="{6684802F-517A-4A3E-9299-693432BDCE66}" w16sdtdh:storeItemChecksum="+6Ucgg=="/>
           </w:sdtPr>
+          <w:sdtEndPr/>
           <w:sdtContent>
             <w:tc>
               <w:tcPr>
-                <w:tcW w:w="1391" w:type="dxa"/>
+                <w:tcW w:w="1347" w:type="dxa"/>
                 <w:tcBorders>
                   <w:top w:val="nil"/>
-                  <w:left w:val="single" w:sz="4" w:space="0" w:color="auto"/>
+                  <w:left w:val="nil"/>
                   <w:bottom w:val="nil"/>
-                  <w:right w:val="single" w:sz="4" w:space="0" w:color="auto"/>
+                  <w:right w:val="nil"/>
                 </w:tcBorders>
                 <w:shd w:val="clear" w:color="auto" w:fill="45B0E1" w:themeFill="accent1" w:themeFillTint="99"/>
               </w:tcPr>
@@ -2107,17 +2096,18 @@
             <w:placeholder>
               <w:docPart w:val="DefaultPlaceholder_-1854013440"/>
             </w:placeholder>
-            <w15:dataBinding w:prefixMappings="xmlns:ns0='urn:microsoft-dynamics-nav/reports/CronusReport/50301/' " w:xpath="/ns0:NavWordReportXmlPart[1]/ns0:Purchase_Header[1]/ns0:Purchase_Line[1]/ns0:VATAmtLineVAT_Lbl[1]" w:storeItemID="{6684802F-517A-4A3E-9299-693432BDCE66}" w16sdtdh:storeItemChecksum="c928cg=="/>
+            <w15:dataBinding w:prefixMappings="xmlns:ns0='urn:microsoft-dynamics-nav/reports/CronusReport/50301/' " w:xpath="/ns0:NavWordReportXmlPart[1]/ns0:Purchase_Header[1]/ns0:Purchase_Line[1]/ns0:VATAmtLineVAT_Lbl[1]" w:storeItemID="{6684802F-517A-4A3E-9299-693432BDCE66}" w16sdtdh:storeItemChecksum="+6Ucgg=="/>
           </w:sdtPr>
+          <w:sdtEndPr/>
           <w:sdtContent>
             <w:tc>
               <w:tcPr>
-                <w:tcW w:w="1375" w:type="dxa"/>
+                <w:tcW w:w="1420" w:type="dxa"/>
                 <w:tcBorders>
                   <w:top w:val="nil"/>
-                  <w:left w:val="single" w:sz="4" w:space="0" w:color="auto"/>
+                  <w:left w:val="nil"/>
                   <w:bottom w:val="nil"/>
-                  <w:right w:val="single" w:sz="4" w:space="0" w:color="auto"/>
+                  <w:right w:val="nil"/>
                 </w:tcBorders>
                 <w:shd w:val="clear" w:color="auto" w:fill="45B0E1" w:themeFill="accent1" w:themeFillTint="99"/>
               </w:tcPr>
@@ -2163,15 +2153,16 @@
             <w:placeholder>
               <w:docPart w:val="DefaultPlaceholder_-1854013440"/>
             </w:placeholder>
-            <w15:dataBinding w:prefixMappings="xmlns:ns0='urn:microsoft-dynamics-nav/reports/CronusReport/50301/' " w:xpath="/ns0:NavWordReportXmlPart[1]/ns0:Purchase_Header[1]/ns0:Purchase_Line[1]/ns0:ItemLineAmount_Lbl[1]" w:storeItemID="{6684802F-517A-4A3E-9299-693432BDCE66}" w16sdtdh:storeItemChecksum="c928cg=="/>
+            <w15:dataBinding w:prefixMappings="xmlns:ns0='urn:microsoft-dynamics-nav/reports/CronusReport/50301/' " w:xpath="/ns0:NavWordReportXmlPart[1]/ns0:Purchase_Header[1]/ns0:Purchase_Line[1]/ns0:ItemLineAmount_Lbl[1]" w:storeItemID="{6684802F-517A-4A3E-9299-693432BDCE66}" w16sdtdh:storeItemChecksum="+6Ucgg=="/>
           </w:sdtPr>
+          <w:sdtEndPr/>
           <w:sdtContent>
             <w:tc>
               <w:tcPr>
-                <w:tcW w:w="1418" w:type="dxa"/>
+                <w:tcW w:w="1407" w:type="dxa"/>
                 <w:tcBorders>
                   <w:top w:val="nil"/>
-                  <w:left w:val="single" w:sz="4" w:space="0" w:color="auto"/>
+                  <w:left w:val="nil"/>
                   <w:bottom w:val="nil"/>
                   <w:right w:val="nil"/>
                 </w:tcBorders>
@@ -2214,9 +2205,10 @@
           <w:alias w:val="#Nav: /Purchase_Header/Purchase_Line"/>
           <w:tag w:val="#Nav: CronusReport/50301"/>
           <w:id w:val="-690525867"/>
-          <w15:dataBinding w:prefixMappings="xmlns:ns0='urn:microsoft-dynamics-nav/reports/CronusReport/50301/' " w:xpath="/ns0:NavWordReportXmlPart[1]/ns0:Purchase_Header[1]/ns0:Purchase_Line" w:storeItemID="{6684802F-517A-4A3E-9299-693432BDCE66}"/>
+          <w15:dataBinding w:prefixMappings="xmlns:ns0='urn:microsoft-dynamics-nav/reports/CronusReport/50301/'" w:xpath="/ns0:NavWordReportXmlPart[1]/ns0:Purchase_Header[1]/ns0:Purchase_Line" w:storeItemID="{6684802F-517A-4A3E-9299-693432BDCE66}"/>
           <w15:repeatingSection/>
         </w:sdtPr>
+        <w:sdtEndPr/>
         <w:sdtContent>
           <w:sdt>
             <w:sdtPr>
@@ -2229,6 +2221,7 @@
               </w:placeholder>
               <w15:repeatingSectionItem/>
             </w:sdtPr>
+            <w:sdtEndPr/>
             <w:sdtContent>
               <w:tr>
                 <w:sdt>
@@ -2245,10 +2238,11 @@
                     <w:dataBinding w:prefixMappings="xmlns:ns0='urn:microsoft-dynamics-nav/reports/CronusReport/50301/'" w:xpath="/ns0:NavWordReportXmlPart[1]/ns0:Purchase_Header[1]/ns0:Purchase_Line[1]/ns0:No_Purchaseline[1]" w:storeItemID="{6684802F-517A-4A3E-9299-693432BDCE66}"/>
                     <w:text/>
                   </w:sdtPr>
+                  <w:sdtEndPr/>
                   <w:sdtContent>
                     <w:tc>
                       <w:tcPr>
-                        <w:tcW w:w="1389" w:type="dxa"/>
+                        <w:tcW w:w="1356" w:type="dxa"/>
                         <w:tcBorders>
                           <w:top w:val="nil"/>
                           <w:left w:val="nil"/>
@@ -2288,10 +2282,11 @@
                     <w:dataBinding w:prefixMappings="xmlns:ns0='urn:microsoft-dynamics-nav/reports/CronusReport/50301/'" w:xpath="/ns0:NavWordReportXmlPart[1]/ns0:Purchase_Header[1]/ns0:Purchase_Line[1]/ns0:Description[1]" w:storeItemID="{6684802F-517A-4A3E-9299-693432BDCE66}"/>
                     <w:text/>
                   </w:sdtPr>
+                  <w:sdtEndPr/>
                   <w:sdtContent>
                     <w:tc>
                       <w:tcPr>
-                        <w:tcW w:w="1390" w:type="dxa"/>
+                        <w:tcW w:w="1400" w:type="dxa"/>
                         <w:tcBorders>
                           <w:top w:val="nil"/>
                           <w:left w:val="nil"/>
@@ -2326,12 +2321,13 @@
                     <w:placeholder>
                       <w:docPart w:val="593EF78A1D0C466EB470ED1EE4FE624C"/>
                     </w:placeholder>
-                    <w15:dataBinding w:prefixMappings="xmlns:ns0='urn:microsoft-dynamics-nav/reports/CronusReport/50301/' " w:xpath="/ns0:NavWordReportXmlPart[1]/ns0:Purchase_Header[1]/ns0:Purchase_Line[1]/ns0:Quantity[1]" w:storeItemID="{6684802F-517A-4A3E-9299-693432BDCE66}" w16sdtdh:storeItemChecksum="c928cg=="/>
+                    <w15:dataBinding w:prefixMappings="xmlns:ns0='urn:microsoft-dynamics-nav/reports/CronusReport/50301/' " w:xpath="/ns0:NavWordReportXmlPart[1]/ns0:Purchase_Header[1]/ns0:Purchase_Line[1]/ns0:Quantity[1]" w:storeItemID="{6684802F-517A-4A3E-9299-693432BDCE66}" w16sdtdh:storeItemChecksum="+6Ucgg=="/>
                   </w:sdtPr>
+                  <w:sdtEndPr/>
                   <w:sdtContent>
                     <w:tc>
                       <w:tcPr>
-                        <w:tcW w:w="1295" w:type="dxa"/>
+                        <w:tcW w:w="1314" w:type="dxa"/>
                         <w:tcBorders>
                           <w:top w:val="nil"/>
                           <w:left w:val="nil"/>
@@ -2366,12 +2362,13 @@
                     <w:placeholder>
                       <w:docPart w:val="26AF360B6F134CCAB70189C87DA01150"/>
                     </w:placeholder>
-                    <w15:dataBinding w:prefixMappings="xmlns:ns0='urn:microsoft-dynamics-nav/reports/CronusReport/50301/' " w:xpath="/ns0:NavWordReportXmlPart[1]/ns0:Purchase_Header[1]/ns0:Purchase_Line[1]/ns0:Unit_of_Measure[1]" w:storeItemID="{6684802F-517A-4A3E-9299-693432BDCE66}" w16sdtdh:storeItemChecksum="c928cg=="/>
+                    <w15:dataBinding w:prefixMappings="xmlns:ns0='urn:microsoft-dynamics-nav/reports/CronusReport/50301/' " w:xpath="/ns0:NavWordReportXmlPart[1]/ns0:Purchase_Header[1]/ns0:Purchase_Line[1]/ns0:Unit_of_Measure[1]" w:storeItemID="{6684802F-517A-4A3E-9299-693432BDCE66}" w16sdtdh:storeItemChecksum="+6Ucgg=="/>
                   </w:sdtPr>
+                  <w:sdtEndPr/>
                   <w:sdtContent>
                     <w:tc>
                       <w:tcPr>
-                        <w:tcW w:w="1380" w:type="dxa"/>
+                        <w:tcW w:w="1394" w:type="dxa"/>
                         <w:tcBorders>
                           <w:top w:val="nil"/>
                           <w:left w:val="nil"/>
@@ -2408,16 +2405,17 @@
                     <w:placeholder>
                       <w:docPart w:val="F9A7C2A6E16F47E08326E13A9371A318"/>
                     </w:placeholder>
-                    <w15:dataBinding w:prefixMappings="xmlns:ns0='urn:microsoft-dynamics-nav/reports/CronusReport/50301/' " w:xpath="/ns0:NavWordReportXmlPart[1]/ns0:Purchase_Header[1]/ns0:Purchase_Line[1]/ns0:Direct_Unit_Cost[1]" w:storeItemID="{6684802F-517A-4A3E-9299-693432BDCE66}" w16sdtdh:storeItemChecksum="c928cg=="/>
+                    <w15:dataBinding w:prefixMappings="xmlns:ns0='urn:microsoft-dynamics-nav/reports/CronusReport/50301/' " w:xpath="/ns0:NavWordReportXmlPart[1]/ns0:Purchase_Header[1]/ns0:Purchase_Line[1]/ns0:Direct_Unit_Cost[1]" w:storeItemID="{6684802F-517A-4A3E-9299-693432BDCE66}" w16sdtdh:storeItemChecksum="+6Ucgg=="/>
                   </w:sdtPr>
+                  <w:sdtEndPr/>
                   <w:sdtContent>
                     <w:tc>
                       <w:tcPr>
-                        <w:tcW w:w="1391" w:type="dxa"/>
+                        <w:tcW w:w="1347" w:type="dxa"/>
                         <w:tcBorders>
                           <w:top w:val="nil"/>
                           <w:left w:val="nil"/>
-                          <w:bottom w:val="single" w:sz="4" w:space="0" w:color="auto"/>
+                          <w:bottom w:val="nil"/>
                           <w:right w:val="nil"/>
                         </w:tcBorders>
                       </w:tcPr>
@@ -2450,16 +2448,17 @@
                     <w:placeholder>
                       <w:docPart w:val="9063B5C4BA7A4BDFB4F70C2082CAA8A0"/>
                     </w:placeholder>
-                    <w15:dataBinding w:prefixMappings="xmlns:ns0='urn:microsoft-dynamics-nav/reports/CronusReport/50301/' " w:xpath="/ns0:NavWordReportXmlPart[1]/ns0:Purchase_Header[1]/ns0:Purchase_Line[1]/ns0:VAT__[1]" w:storeItemID="{6684802F-517A-4A3E-9299-693432BDCE66}" w16sdtdh:storeItemChecksum="c928cg=="/>
+                    <w15:dataBinding w:prefixMappings="xmlns:ns0='urn:microsoft-dynamics-nav/reports/CronusReport/50301/' " w:xpath="/ns0:NavWordReportXmlPart[1]/ns0:Purchase_Header[1]/ns0:Purchase_Line[1]/ns0:VAT__[1]" w:storeItemID="{6684802F-517A-4A3E-9299-693432BDCE66}" w16sdtdh:storeItemChecksum="+6Ucgg=="/>
                   </w:sdtPr>
+                  <w:sdtEndPr/>
                   <w:sdtContent>
                     <w:tc>
                       <w:tcPr>
-                        <w:tcW w:w="1375" w:type="dxa"/>
+                        <w:tcW w:w="1420" w:type="dxa"/>
                         <w:tcBorders>
                           <w:top w:val="nil"/>
                           <w:left w:val="nil"/>
-                          <w:bottom w:val="single" w:sz="4" w:space="0" w:color="auto"/>
+                          <w:bottom w:val="nil"/>
                           <w:right w:val="nil"/>
                         </w:tcBorders>
                       </w:tcPr>
@@ -2490,16 +2489,17 @@
                     <w:placeholder>
                       <w:docPart w:val="A114373544EF40758C75C6631F74AE97"/>
                     </w:placeholder>
-                    <w15:dataBinding w:prefixMappings="xmlns:ns0='urn:microsoft-dynamics-nav/reports/CronusReport/50301/' " w:xpath="/ns0:NavWordReportXmlPart[1]/ns0:Purchase_Header[1]/ns0:Purchase_Line[1]/ns0:Line_Amount[1]" w:storeItemID="{6684802F-517A-4A3E-9299-693432BDCE66}" w16sdtdh:storeItemChecksum="c928cg=="/>
+                    <w15:dataBinding w:prefixMappings="xmlns:ns0='urn:microsoft-dynamics-nav/reports/CronusReport/50301/' " w:xpath="/ns0:NavWordReportXmlPart[1]/ns0:Purchase_Header[1]/ns0:Purchase_Line[1]/ns0:Line_Amount[1]" w:storeItemID="{6684802F-517A-4A3E-9299-693432BDCE66}" w16sdtdh:storeItemChecksum="+6Ucgg=="/>
                   </w:sdtPr>
+                  <w:sdtEndPr/>
                   <w:sdtContent>
                     <w:tc>
                       <w:tcPr>
-                        <w:tcW w:w="1418" w:type="dxa"/>
+                        <w:tcW w:w="1407" w:type="dxa"/>
                         <w:tcBorders>
                           <w:top w:val="nil"/>
                           <w:left w:val="nil"/>
-                          <w:bottom w:val="single" w:sz="4" w:space="0" w:color="auto"/>
+                          <w:bottom w:val="nil"/>
                           <w:right w:val="nil"/>
                         </w:tcBorders>
                       </w:tcPr>
@@ -2528,11 +2528,11 @@
       </w:sdt>
       <w:tr>
         <w:trPr>
-          <w:trHeight w:val="661"/>
+          <w:trHeight w:val="150"/>
         </w:trPr>
         <w:tc>
           <w:tcPr>
-            <w:tcW w:w="1389" w:type="dxa"/>
+            <w:tcW w:w="1356" w:type="dxa"/>
             <w:tcBorders>
               <w:top w:val="nil"/>
               <w:left w:val="nil"/>
@@ -2550,7 +2550,7 @@
         </w:tc>
         <w:tc>
           <w:tcPr>
-            <w:tcW w:w="1390" w:type="dxa"/>
+            <w:tcW w:w="1400" w:type="dxa"/>
             <w:tcBorders>
               <w:top w:val="nil"/>
               <w:left w:val="nil"/>
@@ -2568,7 +2568,7 @@
         </w:tc>
         <w:tc>
           <w:tcPr>
-            <w:tcW w:w="1295" w:type="dxa"/>
+            <w:tcW w:w="1314" w:type="dxa"/>
             <w:tcBorders>
               <w:top w:val="nil"/>
               <w:left w:val="nil"/>
@@ -2586,7 +2586,7 @@
         </w:tc>
         <w:tc>
           <w:tcPr>
-            <w:tcW w:w="1380" w:type="dxa"/>
+            <w:tcW w:w="1394" w:type="dxa"/>
             <w:tcBorders>
               <w:top w:val="nil"/>
               <w:left w:val="nil"/>
@@ -2604,10 +2604,135 @@
         </w:tc>
         <w:tc>
           <w:tcPr>
-            <w:tcW w:w="2766" w:type="dxa"/>
+            <w:tcW w:w="2767" w:type="dxa"/>
             <w:gridSpan w:val="2"/>
             <w:tcBorders>
-              <w:top w:val="single" w:sz="4" w:space="0" w:color="auto"/>
+              <w:top w:val="nil"/>
+              <w:left w:val="nil"/>
+              <w:bottom w:val="single" w:color="auto" w:sz="4" w:space="0"/>
+              <w:right w:val="nil"/>
+            </w:tcBorders>
+          </w:tcPr>
+          <w:p>
+            <w:pPr>
+              <w:rPr>
+                <w:rFonts w:ascii="Arial" w:hAnsi="Arial" w:cs="Arial"/>
+                <w:b/>
+                <w:bCs/>
+              </w:rPr>
+            </w:pPr>
+          </w:p>
+        </w:tc>
+        <w:tc>
+          <w:tcPr>
+            <w:tcW w:w="1407" w:type="dxa"/>
+            <w:tcBorders>
+              <w:top w:val="nil"/>
+              <w:left w:val="nil"/>
+              <w:bottom w:val="single" w:color="auto" w:sz="4" w:space="0"/>
+              <w:right w:val="nil"/>
+            </w:tcBorders>
+          </w:tcPr>
+          <w:p>
+            <w:pPr>
+              <w:rPr>
+                <w:rFonts w:ascii="Arial" w:hAnsi="Arial" w:cs="Arial"/>
+                <w:b/>
+                <w:bCs/>
+              </w:rPr>
+            </w:pPr>
+          </w:p>
+        </w:tc>
+      </w:tr>
+      <w:tr>
+        <w:trPr>
+          <w:trHeight w:val="661"/>
+        </w:trPr>
+        <w:tc>
+          <w:tcPr>
+            <w:tcW w:w="1356" w:type="dxa"/>
+            <w:tcBorders>
+              <w:top w:val="nil"/>
+              <w:left w:val="nil"/>
+              <w:bottom w:val="nil"/>
+              <w:right w:val="nil"/>
+            </w:tcBorders>
+          </w:tcPr>
+          <w:p>
+            <w:pPr>
+              <w:rPr>
+                <w:rFonts w:ascii="Arial" w:hAnsi="Arial" w:cs="Arial"/>
+              </w:rPr>
+            </w:pPr>
+          </w:p>
+          <w:p>
+            <w:pPr>
+              <w:rPr>
+                <w:rFonts w:ascii="Arial" w:hAnsi="Arial" w:cs="Arial"/>
+              </w:rPr>
+            </w:pPr>
+          </w:p>
+        </w:tc>
+        <w:tc>
+          <w:tcPr>
+            <w:tcW w:w="1400" w:type="dxa"/>
+            <w:tcBorders>
+              <w:top w:val="nil"/>
+              <w:left w:val="nil"/>
+              <w:bottom w:val="nil"/>
+              <w:right w:val="nil"/>
+            </w:tcBorders>
+          </w:tcPr>
+          <w:p>
+            <w:pPr>
+              <w:rPr>
+                <w:rFonts w:ascii="Arial" w:hAnsi="Arial" w:cs="Arial"/>
+              </w:rPr>
+            </w:pPr>
+          </w:p>
+        </w:tc>
+        <w:tc>
+          <w:tcPr>
+            <w:tcW w:w="1314" w:type="dxa"/>
+            <w:tcBorders>
+              <w:top w:val="nil"/>
+              <w:left w:val="nil"/>
+              <w:bottom w:val="nil"/>
+              <w:right w:val="nil"/>
+            </w:tcBorders>
+          </w:tcPr>
+          <w:p>
+            <w:pPr>
+              <w:rPr>
+                <w:rFonts w:ascii="Arial" w:hAnsi="Arial" w:cs="Arial"/>
+              </w:rPr>
+            </w:pPr>
+          </w:p>
+        </w:tc>
+        <w:tc>
+          <w:tcPr>
+            <w:tcW w:w="1394" w:type="dxa"/>
+            <w:tcBorders>
+              <w:top w:val="nil"/>
+              <w:left w:val="nil"/>
+              <w:bottom w:val="nil"/>
+              <w:right w:val="nil"/>
+            </w:tcBorders>
+          </w:tcPr>
+          <w:p>
+            <w:pPr>
+              <w:rPr>
+                <w:rFonts w:ascii="Arial" w:hAnsi="Arial" w:cs="Arial"/>
+              </w:rPr>
+            </w:pPr>
+          </w:p>
+        </w:tc>
+        <w:tc>
+          <w:tcPr>
+            <w:tcW w:w="2767" w:type="dxa"/>
+            <w:gridSpan w:val="2"/>
+            <w:tcBorders>
+              <w:top w:val="single" w:color="auto" w:sz="4" w:space="0"/>
               <w:left w:val="nil"/>
               <w:bottom w:val="nil"/>
               <w:right w:val="nil"/>
@@ -2632,8 +2757,9 @@
                 <w:placeholder>
                   <w:docPart w:val="8A9EE5C2D3A7463B91DC13FB10FEB23D"/>
                 </w:placeholder>
-                <w15:dataBinding w:prefixMappings="xmlns:ns0='urn:microsoft-dynamics-nav/reports/CronusReport/50301/' " w:xpath="/ns0:NavWordReportXmlPart[1]/ns0:Purchase_Header[1]/ns0:Purchase_Line[1]/ns0:TotalExcVAT_Lbl[1]" w:storeItemID="{6684802F-517A-4A3E-9299-693432BDCE66}" w16sdtdh:storeItemChecksum="c928cg=="/>
+                <w15:dataBinding w:prefixMappings="xmlns:ns0='urn:microsoft-dynamics-nav/reports/CronusReport/50301/' " w:xpath="/ns0:NavWordReportXmlPart[1]/ns0:Purchase_Header[1]/ns0:Purchase_Line[1]/ns0:TotalExcVAT_Lbl[1]" w:storeItemID="{6684802F-517A-4A3E-9299-693432BDCE66}" w16sdtdh:storeItemChecksum="+6Ucgg=="/>
               </w:sdtPr>
+              <w:sdtEndPr/>
               <w:sdtContent>
                 <w:proofErr w:type="spellStart"/>
                 <w:r>
@@ -2668,14 +2794,15 @@
             <w:placeholder>
               <w:docPart w:val="8A9EE5C2D3A7463B91DC13FB10FEB23D"/>
             </w:placeholder>
-            <w15:dataBinding w:prefixMappings="xmlns:ns0='urn:microsoft-dynamics-nav/reports/CronusReport/50301/' " w:xpath="/ns0:NavWordReportXmlPart[1]/ns0:Purchase_Header[1]/ns0:TotalExcVAT[1]" w:storeItemID="{6684802F-517A-4A3E-9299-693432BDCE66}" w16sdtdh:storeItemChecksum="c928cg=="/>
+            <w15:dataBinding w:prefixMappings="xmlns:ns0='urn:microsoft-dynamics-nav/reports/CronusReport/50301/' " w:xpath="/ns0:NavWordReportXmlPart[1]/ns0:Purchase_Header[1]/ns0:TotalExcVAT[1]" w:storeItemID="{6684802F-517A-4A3E-9299-693432BDCE66}" w16sdtdh:storeItemChecksum="+6Ucgg=="/>
           </w:sdtPr>
+          <w:sdtEndPr/>
           <w:sdtContent>
             <w:tc>
               <w:tcPr>
-                <w:tcW w:w="1418" w:type="dxa"/>
+                <w:tcW w:w="1407" w:type="dxa"/>
                 <w:tcBorders>
-                  <w:top w:val="single" w:sz="4" w:space="0" w:color="auto"/>
+                  <w:top w:val="single" w:color="auto" w:sz="4" w:space="0"/>
                   <w:left w:val="nil"/>
                   <w:bottom w:val="nil"/>
                   <w:right w:val="nil"/>
@@ -2710,7 +2837,7 @@
         </w:trPr>
         <w:tc>
           <w:tcPr>
-            <w:tcW w:w="1389" w:type="dxa"/>
+            <w:tcW w:w="1356" w:type="dxa"/>
             <w:tcBorders>
               <w:top w:val="nil"/>
               <w:left w:val="nil"/>
@@ -2728,7 +2855,7 @@
         </w:tc>
         <w:tc>
           <w:tcPr>
-            <w:tcW w:w="1390" w:type="dxa"/>
+            <w:tcW w:w="1400" w:type="dxa"/>
             <w:tcBorders>
               <w:top w:val="nil"/>
               <w:left w:val="nil"/>
@@ -2746,7 +2873,7 @@
         </w:tc>
         <w:tc>
           <w:tcPr>
-            <w:tcW w:w="1295" w:type="dxa"/>
+            <w:tcW w:w="1314" w:type="dxa"/>
             <w:tcBorders>
               <w:top w:val="nil"/>
               <w:left w:val="nil"/>
@@ -2764,7 +2891,7 @@
         </w:tc>
         <w:tc>
           <w:tcPr>
-            <w:tcW w:w="1380" w:type="dxa"/>
+            <w:tcW w:w="1394" w:type="dxa"/>
             <w:tcBorders>
               <w:top w:val="nil"/>
               <w:left w:val="nil"/>
@@ -2782,12 +2909,12 @@
         </w:tc>
         <w:tc>
           <w:tcPr>
-            <w:tcW w:w="2766" w:type="dxa"/>
+            <w:tcW w:w="2767" w:type="dxa"/>
             <w:gridSpan w:val="2"/>
             <w:tcBorders>
               <w:top w:val="nil"/>
               <w:left w:val="nil"/>
-              <w:bottom w:val="single" w:sz="4" w:space="0" w:color="auto"/>
+              <w:bottom w:val="single" w:color="auto" w:sz="4" w:space="0"/>
               <w:right w:val="nil"/>
             </w:tcBorders>
           </w:tcPr>
@@ -2810,8 +2937,9 @@
                 <w:placeholder>
                   <w:docPart w:val="20B14B6D03FC4C5A8575AE7DD5CE26D8"/>
                 </w:placeholder>
-                <w15:dataBinding w:prefixMappings="xmlns:ns0='urn:microsoft-dynamics-nav/reports/CronusReport/50301/' " w:xpath="/ns0:NavWordReportXmlPart[1]/ns0:Purchase_Header[1]/ns0:Purchase_Line[1]/ns0:VATAmount_Lbl[1]" w:storeItemID="{6684802F-517A-4A3E-9299-693432BDCE66}" w16sdtdh:storeItemChecksum="c928cg=="/>
+                <w15:dataBinding w:prefixMappings="xmlns:ns0='urn:microsoft-dynamics-nav/reports/CronusReport/50301/' " w:xpath="/ns0:NavWordReportXmlPart[1]/ns0:Purchase_Header[1]/ns0:Purchase_Line[1]/ns0:VATAmount_Lbl[1]" w:storeItemID="{6684802F-517A-4A3E-9299-693432BDCE66}" w16sdtdh:storeItemChecksum="+6Ucgg=="/>
               </w:sdtPr>
+              <w:sdtEndPr/>
               <w:sdtContent>
                 <w:proofErr w:type="spellStart"/>
                 <w:r>
@@ -2838,16 +2966,17 @@
             <w:placeholder>
               <w:docPart w:val="F12C76DC66C44955981375B35A2E222A"/>
             </w:placeholder>
-            <w15:dataBinding w:prefixMappings="xmlns:ns0='urn:microsoft-dynamics-nav/reports/CronusReport/50301/' " w:xpath="/ns0:NavWordReportXmlPart[1]/ns0:Purchase_Header[1]/ns0:VATAmount[1]" w:storeItemID="{6684802F-517A-4A3E-9299-693432BDCE66}" w16sdtdh:storeItemChecksum="c928cg=="/>
+            <w15:dataBinding w:prefixMappings="xmlns:ns0='urn:microsoft-dynamics-nav/reports/CronusReport/50301/' " w:xpath="/ns0:NavWordReportXmlPart[1]/ns0:Purchase_Header[1]/ns0:VATAmount[1]" w:storeItemID="{6684802F-517A-4A3E-9299-693432BDCE66}" w16sdtdh:storeItemChecksum="+6Ucgg=="/>
           </w:sdtPr>
+          <w:sdtEndPr/>
           <w:sdtContent>
             <w:tc>
               <w:tcPr>
-                <w:tcW w:w="1418" w:type="dxa"/>
+                <w:tcW w:w="1407" w:type="dxa"/>
                 <w:tcBorders>
                   <w:top w:val="nil"/>
                   <w:left w:val="nil"/>
-                  <w:bottom w:val="single" w:sz="4" w:space="0" w:color="auto"/>
+                  <w:bottom w:val="single" w:color="auto" w:sz="4" w:space="0"/>
                   <w:right w:val="nil"/>
                 </w:tcBorders>
               </w:tcPr>
@@ -2880,7 +3009,7 @@
         </w:trPr>
         <w:tc>
           <w:tcPr>
-            <w:tcW w:w="1389" w:type="dxa"/>
+            <w:tcW w:w="1356" w:type="dxa"/>
             <w:tcBorders>
               <w:top w:val="nil"/>
               <w:left w:val="nil"/>
@@ -2898,7 +3027,7 @@
         </w:tc>
         <w:tc>
           <w:tcPr>
-            <w:tcW w:w="1390" w:type="dxa"/>
+            <w:tcW w:w="1400" w:type="dxa"/>
             <w:tcBorders>
               <w:top w:val="nil"/>
               <w:left w:val="nil"/>
@@ -2916,7 +3045,7 @@
         </w:tc>
         <w:tc>
           <w:tcPr>
-            <w:tcW w:w="1295" w:type="dxa"/>
+            <w:tcW w:w="1314" w:type="dxa"/>
             <w:tcBorders>
               <w:top w:val="nil"/>
               <w:left w:val="nil"/>
@@ -2934,7 +3063,7 @@
         </w:tc>
         <w:tc>
           <w:tcPr>
-            <w:tcW w:w="1380" w:type="dxa"/>
+            <w:tcW w:w="1394" w:type="dxa"/>
             <w:tcBorders>
               <w:top w:val="nil"/>
               <w:left w:val="nil"/>
@@ -2961,15 +3090,16 @@
             <w:placeholder>
               <w:docPart w:val="FF48238C647344059FDA942C7C5A25FA"/>
             </w:placeholder>
-            <w15:dataBinding w:prefixMappings="xmlns:ns0='urn:microsoft-dynamics-nav/reports/CronusReport/50301/' " w:xpath="/ns0:NavWordReportXmlPart[1]/ns0:Purchase_Header[1]/ns0:Purchase_Line[1]/ns0:TotalIncVAT_Lbl[1]" w:storeItemID="{6684802F-517A-4A3E-9299-693432BDCE66}" w16sdtdh:storeItemChecksum="c928cg=="/>
+            <w15:dataBinding w:prefixMappings="xmlns:ns0='urn:microsoft-dynamics-nav/reports/CronusReport/50301/' " w:xpath="/ns0:NavWordReportXmlPart[1]/ns0:Purchase_Header[1]/ns0:Purchase_Line[1]/ns0:TotalIncVAT_Lbl[1]" w:storeItemID="{6684802F-517A-4A3E-9299-693432BDCE66}" w16sdtdh:storeItemChecksum="+6Ucgg=="/>
           </w:sdtPr>
+          <w:sdtEndPr/>
           <w:sdtContent>
             <w:tc>
               <w:tcPr>
-                <w:tcW w:w="2766" w:type="dxa"/>
+                <w:tcW w:w="2767" w:type="dxa"/>
                 <w:gridSpan w:val="2"/>
                 <w:tcBorders>
-                  <w:top w:val="single" w:sz="4" w:space="0" w:color="auto"/>
+                  <w:top w:val="single" w:color="auto" w:sz="4" w:space="0"/>
                   <w:left w:val="nil"/>
                   <w:bottom w:val="nil"/>
                   <w:right w:val="nil"/>
@@ -3008,14 +3138,15 @@
             <w:placeholder>
               <w:docPart w:val="FF48238C647344059FDA942C7C5A25FA"/>
             </w:placeholder>
-            <w15:dataBinding w:prefixMappings="xmlns:ns0='urn:microsoft-dynamics-nav/reports/CronusReport/50301/' " w:xpath="/ns0:NavWordReportXmlPart[1]/ns0:Purchase_Header[1]/ns0:TotalIncVAT[1]" w:storeItemID="{6684802F-517A-4A3E-9299-693432BDCE66}" w16sdtdh:storeItemChecksum="c928cg=="/>
+            <w15:dataBinding w:prefixMappings="xmlns:ns0='urn:microsoft-dynamics-nav/reports/CronusReport/50301/' " w:xpath="/ns0:NavWordReportXmlPart[1]/ns0:Purchase_Header[1]/ns0:TotalIncVAT[1]" w:storeItemID="{6684802F-517A-4A3E-9299-693432BDCE66}" w16sdtdh:storeItemChecksum="+6Ucgg=="/>
           </w:sdtPr>
+          <w:sdtEndPr/>
           <w:sdtContent>
             <w:tc>
               <w:tcPr>
-                <w:tcW w:w="1418" w:type="dxa"/>
+                <w:tcW w:w="1407" w:type="dxa"/>
                 <w:tcBorders>
-                  <w:top w:val="single" w:sz="4" w:space="0" w:color="auto"/>
+                  <w:top w:val="single" w:color="auto" w:sz="4" w:space="0"/>
                   <w:left w:val="nil"/>
                   <w:bottom w:val="nil"/>
                   <w:right w:val="nil"/>
@@ -3045,7 +3176,6 @@
         </w:sdt>
       </w:tr>
     </w:tbl>
-    <w:p/>
     <w:p/>
     <w:sectPr>
       <w:headerReference w:type="default" r:id="rId8"/>
@@ -3109,7 +3239,7 @@
 </file>
 
 <file path=word/header1.xml><?xml version="1.0" encoding="utf-8"?>
-<w:hdr xmlns:wpc="http://schemas.microsoft.com/office/word/2010/wordprocessingCanvas" xmlns:cx="http://schemas.microsoft.com/office/drawing/2014/chartex" xmlns:cx1="http://schemas.microsoft.com/office/drawing/2015/9/8/chartex" xmlns:cx2="http://schemas.microsoft.com/office/drawing/2015/10/21/chartex" xmlns:cx3="http://schemas.microsoft.com/office/drawing/2016/5/9/chartex" xmlns:cx4="http://schemas.microsoft.com/office/drawing/2016/5/10/chartex" xmlns:cx5="http://schemas.microsoft.com/office/drawing/2016/5/11/chartex" xmlns:cx6="http://schemas.microsoft.com/office/drawing/2016/5/12/chartex" xmlns:cx7="http://schemas.microsoft.com/office/drawing/2016/5/13/chartex" xmlns:cx8="http://schemas.microsoft.com/office/drawing/2016/5/14/chartex" xmlns:mc="http://schemas.openxmlformats.org/markup-compatibility/2006" xmlns:aink="http://schemas.microsoft.com/office/drawing/2016/ink" xmlns:am3d="http://schemas.microsoft.com/office/drawing/2017/model3d" xmlns:o="urn:schemas-microsoft-com:office:office" xmlns:oel="http://schemas.microsoft.com/office/2019/extlst" xmlns:r="http://schemas.openxmlformats.org/officeDocument/2006/relationships" xmlns:m="http://schemas.openxmlformats.org/officeDocument/2006/math" xmlns:v="urn:schemas-microsoft-com:vml" xmlns:wp14="http://schemas.microsoft.com/office/word/2010/wordprocessingDrawing" xmlns:wp="http://schemas.openxmlformats.org/drawingml/2006/wordprocessingDrawing" xmlns:w10="urn:schemas-microsoft-com:office:word" xmlns:w="http://schemas.openxmlformats.org/wordprocessingml/2006/main" xmlns:w14="http://schemas.microsoft.com/office/word/2010/wordml" xmlns:w15="http://schemas.microsoft.com/office/word/2012/wordml" xmlns:w16cex="http://schemas.microsoft.com/office/word/2018/wordml/cex" xmlns:w16cid="http://schemas.microsoft.com/office/word/2016/wordml/cid" xmlns:w16="http://schemas.microsoft.com/office/word/2018/wordml" xmlns:w16du="http://schemas.microsoft.com/office/word/2023/wordml/word16du" xmlns:w16sdtdh="http://schemas.microsoft.com/office/word/2020/wordml/sdtdatahash" xmlns:w16sdtfl="http://schemas.microsoft.com/office/word/2024/wordml/sdtformatlock" xmlns:w16se="http://schemas.microsoft.com/office/word/2015/wordml/symex" xmlns:wpg="http://schemas.microsoft.com/office/word/2010/wordprocessingGroup" xmlns:wpi="http://schemas.microsoft.com/office/word/2010/wordprocessingInk" xmlns:wne="http://schemas.microsoft.com/office/word/2006/wordml" xmlns:wps="http://schemas.microsoft.com/office/word/2010/wordprocessingShape" mc:Ignorable="w14 w15 w16se w16cid w16 w16cex w16sdtdh w16sdtfl w16du wp14">
+<w:hdr xmlns:a="http://schemas.openxmlformats.org/drawingml/2006/main" xmlns:pic="http://schemas.openxmlformats.org/drawingml/2006/picture" xmlns:a14="http://schemas.microsoft.com/office/drawing/2010/main" xmlns:wpc="http://schemas.microsoft.com/office/word/2010/wordprocessingCanvas" xmlns:cx="http://schemas.microsoft.com/office/drawing/2014/chartex" xmlns:cx1="http://schemas.microsoft.com/office/drawing/2015/9/8/chartex" xmlns:cx2="http://schemas.microsoft.com/office/drawing/2015/10/21/chartex" xmlns:cx3="http://schemas.microsoft.com/office/drawing/2016/5/9/chartex" xmlns:cx4="http://schemas.microsoft.com/office/drawing/2016/5/10/chartex" xmlns:cx5="http://schemas.microsoft.com/office/drawing/2016/5/11/chartex" xmlns:cx6="http://schemas.microsoft.com/office/drawing/2016/5/12/chartex" xmlns:cx7="http://schemas.microsoft.com/office/drawing/2016/5/13/chartex" xmlns:cx8="http://schemas.microsoft.com/office/drawing/2016/5/14/chartex" xmlns:mc="http://schemas.openxmlformats.org/markup-compatibility/2006" xmlns:aink="http://schemas.microsoft.com/office/drawing/2016/ink" xmlns:am3d="http://schemas.microsoft.com/office/drawing/2017/model3d" xmlns:o="urn:schemas-microsoft-com:office:office" xmlns:oel="http://schemas.microsoft.com/office/2019/extlst" xmlns:r="http://schemas.openxmlformats.org/officeDocument/2006/relationships" xmlns:m="http://schemas.openxmlformats.org/officeDocument/2006/math" xmlns:v="urn:schemas-microsoft-com:vml" xmlns:wp14="http://schemas.microsoft.com/office/word/2010/wordprocessingDrawing" xmlns:wp="http://schemas.openxmlformats.org/drawingml/2006/wordprocessingDrawing" xmlns:w10="urn:schemas-microsoft-com:office:word" xmlns:w="http://schemas.openxmlformats.org/wordprocessingml/2006/main" xmlns:w14="http://schemas.microsoft.com/office/word/2010/wordml" xmlns:w15="http://schemas.microsoft.com/office/word/2012/wordml" xmlns:w16cex="http://schemas.microsoft.com/office/word/2018/wordml/cex" xmlns:w16cid="http://schemas.microsoft.com/office/word/2016/wordml/cid" xmlns:w16="http://schemas.microsoft.com/office/word/2018/wordml" xmlns:w16du="http://schemas.microsoft.com/office/word/2023/wordml/word16du" xmlns:w16sdtdh="http://schemas.microsoft.com/office/word/2020/wordml/sdtdatahash" xmlns:w16sdtfl="http://schemas.microsoft.com/office/word/2024/wordml/sdtformatlock" xmlns:w16se="http://schemas.microsoft.com/office/word/2015/wordml/symex" xmlns:wpg="http://schemas.microsoft.com/office/word/2010/wordprocessingGroup" xmlns:wpi="http://schemas.microsoft.com/office/word/2010/wordprocessingInk" xmlns:wne="http://schemas.microsoft.com/office/word/2006/wordml" xmlns:wps="http://schemas.microsoft.com/office/word/2010/wordprocessingShape" mc:Ignorable="w14 w15 w16se w16cid w16 w16cex w16sdtdh w16sdtfl w16du wp14">
   <w:p>
     <w:pPr>
       <w:jc w:val="both"/>
@@ -3126,8 +3256,8 @@
       <w:jc w:val="both"/>
       <w:rPr>
         <w:rFonts w:ascii="Arial" w:hAnsi="Arial" w:cs="Arial"/>
-        <w:sz w:val="28"/>
-        <w:szCs w:val="28"/>
+        <w:sz w:val="44"/>
+        <w:szCs w:val="44"/>
       </w:rPr>
     </w:pPr>
     <w:sdt>
@@ -3135,23 +3265,24 @@
         <w:rPr>
           <w:rFonts w:ascii="Arial" w:hAnsi="Arial" w:cs="Arial"/>
           <w:color w:val="00B0F0"/>
-          <w:sz w:val="28"/>
-          <w:szCs w:val="28"/>
+          <w:sz w:val="44"/>
+          <w:szCs w:val="44"/>
         </w:rPr>
         <w:id w:val="-739795127"/>
         <w:placeholder>
           <w:docPart w:val="DefaultPlaceholder_-1854013440"/>
         </w:placeholder>
-        <w15:dataBinding w:prefixMappings="xmlns:ns0='urn:microsoft-dynamics-nav/reports/CronusReport/50301/' " w:xpath="/ns0:NavWordReportXmlPart[1]/ns0:Purchase_Header[1]/ns0:DocumentTitle_lbl[1]" w:storeItemID="{6684802F-517A-4A3E-9299-693432BDCE66}" w16sdtdh:storeItemChecksum="c928cg=="/>
+        <w15:dataBinding w:prefixMappings="xmlns:ns0='urn:microsoft-dynamics-nav/reports/CronusReport/50301/' " w:xpath="/ns0:NavWordReportXmlPart[1]/ns0:Purchase_Header[1]/ns0:DocumentTitle_lbl[1]" w:storeItemID="{6684802F-517A-4A3E-9299-693432BDCE66}" w16sdtdh:storeItemChecksum="+6Ucgg=="/>
       </w:sdtPr>
+      <w:sdtEndPr/>
       <w:sdtContent>
         <w:proofErr w:type="spellStart"/>
         <w:r>
           <w:rPr>
             <w:rFonts w:ascii="Arial" w:hAnsi="Arial" w:cs="Arial"/>
             <w:color w:val="00B0F0"/>
-            <w:sz w:val="28"/>
-            <w:szCs w:val="28"/>
+            <w:sz w:val="44"/>
+            <w:szCs w:val="44"/>
           </w:rPr>
           <w:t>DocumentTitle_lbl</w:t>
         </w:r>
@@ -3162,8 +3293,8 @@
       <w:rPr>
         <w:rFonts w:ascii="Arial" w:hAnsi="Arial" w:cs="Arial"/>
         <w:color w:val="00B0F0"/>
-        <w:sz w:val="28"/>
-        <w:szCs w:val="28"/>
+        <w:sz w:val="44"/>
+        <w:szCs w:val="44"/>
       </w:rPr>
       <w:t xml:space="preserve"> </w:t>
     </w:r>
@@ -3171,8 +3302,8 @@
       <w:rPr>
         <w:rFonts w:ascii="Arial" w:hAnsi="Arial" w:cs="Arial"/>
         <w:color w:val="00B0F0"/>
-        <w:sz w:val="28"/>
-        <w:szCs w:val="28"/>
+        <w:sz w:val="44"/>
+        <w:szCs w:val="44"/>
       </w:rPr>
       <w:t xml:space="preserve"> </w:t>
     </w:r>
@@ -3181,23 +3312,24 @@
         <w:rPr>
           <w:rFonts w:ascii="Arial" w:hAnsi="Arial" w:cs="Arial"/>
           <w:color w:val="00B0F0"/>
-          <w:sz w:val="28"/>
-          <w:szCs w:val="28"/>
+          <w:sz w:val="44"/>
+          <w:szCs w:val="44"/>
         </w:rPr>
         <w:id w:val="2087495278"/>
         <w:placeholder>
           <w:docPart w:val="DefaultPlaceholder_-1854013440"/>
         </w:placeholder>
-        <w15:dataBinding w:prefixMappings="xmlns:ns0='urn:microsoft-dynamics-nav/reports/CronusReport/50301/' " w:xpath="/ns0:NavWordReportXmlPart[1]/ns0:Purchase_Header[1]/ns0:Order_No[1]" w:storeItemID="{6684802F-517A-4A3E-9299-693432BDCE66}" w16sdtdh:storeItemChecksum="c928cg=="/>
+        <w15:dataBinding w:prefixMappings="xmlns:ns0='urn:microsoft-dynamics-nav/reports/CronusReport/50301/' " w:xpath="/ns0:NavWordReportXmlPart[1]/ns0:Purchase_Header[1]/ns0:Order_No[1]" w:storeItemID="{6684802F-517A-4A3E-9299-693432BDCE66}" w16sdtdh:storeItemChecksum="+6Ucgg=="/>
       </w:sdtPr>
+      <w:sdtEndPr/>
       <w:sdtContent>
         <w:proofErr w:type="spellStart"/>
         <w:r>
           <w:rPr>
             <w:rFonts w:ascii="Arial" w:hAnsi="Arial" w:cs="Arial"/>
             <w:color w:val="00B0F0"/>
-            <w:sz w:val="28"/>
-            <w:szCs w:val="28"/>
+            <w:sz w:val="44"/>
+            <w:szCs w:val="44"/>
           </w:rPr>
           <w:t>Order_No</w:t>
         </w:r>
@@ -3207,8 +3339,8 @@
     <w:r>
       <w:rPr>
         <w:rFonts w:ascii="Arial" w:hAnsi="Arial" w:cs="Arial"/>
-        <w:sz w:val="28"/>
-        <w:szCs w:val="28"/>
+        <w:sz w:val="44"/>
+        <w:szCs w:val="44"/>
       </w:rPr>
       <w:t xml:space="preserve"> </w:t>
     </w:r>
@@ -3218,12 +3350,12 @@
       <w:tblStyle w:val="TableGrid"/>
       <w:tblW w:w="0" w:type="auto"/>
       <w:tblBorders>
-        <w:top w:val="none" w:sz="0" w:space="0" w:color="auto"/>
-        <w:left w:val="none" w:sz="0" w:space="0" w:color="auto"/>
-        <w:bottom w:val="none" w:sz="0" w:space="0" w:color="auto"/>
-        <w:right w:val="none" w:sz="0" w:space="0" w:color="auto"/>
-        <w:insideH w:val="none" w:sz="0" w:space="0" w:color="auto"/>
-        <w:insideV w:val="none" w:sz="0" w:space="0" w:color="auto"/>
+        <w:top w:val="none" w:color="auto" w:sz="0" w:space="0"/>
+        <w:left w:val="none" w:color="auto" w:sz="0" w:space="0"/>
+        <w:bottom w:val="none" w:color="auto" w:sz="0" w:space="0"/>
+        <w:right w:val="none" w:color="auto" w:sz="0" w:space="0"/>
+        <w:insideH w:val="none" w:color="auto" w:sz="0" w:space="0"/>
+        <w:insideV w:val="none" w:color="auto" w:sz="0" w:space="0"/>
       </w:tblBorders>
       <w:tblLook w:val="04A0" w:firstRow="1" w:lastRow="0" w:firstColumn="1" w:lastColumn="0" w:noHBand="0" w:noVBand="1"/>
     </w:tblPr>
@@ -3236,57 +3368,43 @@
         <w:tcPr>
           <w:tcW w:w="6946" w:type="dxa"/>
         </w:tcPr>
-        <w:p>
-          <w:pPr>
-            <w:jc w:val="both"/>
+        <w:sdt>
+          <w:sdtPr>
             <w:rPr>
               <w:rFonts w:ascii="Arial" w:hAnsi="Arial" w:cs="Arial"/>
               <w:sz w:val="16"/>
               <w:szCs w:val="16"/>
             </w:rPr>
-          </w:pPr>
-          <w:r>
-            <w:rPr>
-              <w:rFonts w:ascii="Arial" w:hAnsi="Arial" w:cs="Arial"/>
-              <w:sz w:val="16"/>
-              <w:szCs w:val="16"/>
-            </w:rPr>
-            <w:fldChar w:fldCharType="begin"/>
-          </w:r>
-          <w:r>
-            <w:rPr>
-              <w:rFonts w:ascii="Arial" w:hAnsi="Arial" w:cs="Arial"/>
-              <w:sz w:val="16"/>
-              <w:szCs w:val="16"/>
-            </w:rPr>
-            <w:instrText xml:space="preserve"> DATE \@ "dd MMMM yyyy" </w:instrText>
-          </w:r>
-          <w:r>
-            <w:rPr>
-              <w:rFonts w:ascii="Arial" w:hAnsi="Arial" w:cs="Arial"/>
-              <w:sz w:val="16"/>
-              <w:szCs w:val="16"/>
-            </w:rPr>
-            <w:fldChar w:fldCharType="separate"/>
-          </w:r>
-          <w:r>
-            <w:rPr>
-              <w:rFonts w:ascii="Arial" w:hAnsi="Arial" w:cs="Arial"/>
-              <w:noProof/>
-              <w:sz w:val="16"/>
-              <w:szCs w:val="16"/>
-            </w:rPr>
-            <w:t>21 February 2025</w:t>
-          </w:r>
-          <w:r>
-            <w:rPr>
-              <w:rFonts w:ascii="Arial" w:hAnsi="Arial" w:cs="Arial"/>
-              <w:sz w:val="16"/>
-              <w:szCs w:val="16"/>
-            </w:rPr>
-            <w:fldChar w:fldCharType="end"/>
-          </w:r>
-        </w:p>
+            <w:id w:val="1046334467"/>
+            <w:placeholder>
+              <w:docPart w:val="DefaultPlaceholder_-1854013440"/>
+            </w:placeholder>
+            <w15:dataBinding w:prefixMappings="xmlns:ns0='urn:microsoft-dynamics-nav/reports/CronusReport/50301/' " w:xpath="/ns0:NavWordReportXmlPart[1]/ns0:Purchase_Header[1]/ns0:DocumentDate_DataItemName[1]" w:storeItemID="{6684802F-517A-4A3E-9299-693432BDCE66}" w16sdtdh:storeItemChecksum="+6Ucgg=="/>
+          </w:sdtPr>
+          <w:sdtEndPr/>
+          <w:sdtContent>
+            <w:p>
+              <w:pPr>
+                <w:jc w:val="both"/>
+                <w:rPr>
+                  <w:rFonts w:ascii="Arial" w:hAnsi="Arial" w:cs="Arial"/>
+                  <w:sz w:val="16"/>
+                  <w:szCs w:val="16"/>
+                </w:rPr>
+              </w:pPr>
+              <w:proofErr w:type="spellStart"/>
+              <w:r>
+                <w:rPr>
+                  <w:rFonts w:ascii="Arial" w:hAnsi="Arial" w:cs="Arial"/>
+                  <w:sz w:val="16"/>
+                  <w:szCs w:val="16"/>
+                </w:rPr>
+                <w:t>DocumentDate_DataItemName</w:t>
+              </w:r>
+              <w:proofErr w:type="spellEnd"/>
+            </w:p>
+          </w:sdtContent>
+        </w:sdt>
         <w:p>
           <w:pPr>
             <w:jc w:val="both"/>
@@ -3302,7 +3420,7 @@
               <w:sz w:val="14"/>
               <w:szCs w:val="14"/>
             </w:rPr>
-            <w:t xml:space="preserve">Page </w:t>
+            <w:fldChar w:fldCharType="begin"/>
           </w:r>
           <w:r>
             <w:rPr>
@@ -3310,7 +3428,78 @@
               <w:sz w:val="14"/>
               <w:szCs w:val="14"/>
             </w:rPr>
-            <w:t>1/1</w:t>
+            <w:instrText>PAGE   \* MERGEFORMAT</w:instrText>
+          </w:r>
+          <w:r>
+            <w:rPr>
+              <w:rFonts w:ascii="Arial" w:hAnsi="Arial" w:cs="Arial"/>
+              <w:sz w:val="14"/>
+              <w:szCs w:val="14"/>
+            </w:rPr>
+            <w:fldChar w:fldCharType="separate"/>
+          </w:r>
+          <w:r>
+            <w:rPr>
+              <w:rFonts w:ascii="Arial" w:hAnsi="Arial" w:cs="Arial"/>
+              <w:b/>
+              <w:bCs/>
+              <w:sz w:val="14"/>
+              <w:szCs w:val="14"/>
+              <w:lang w:val="en-GB"/>
+            </w:rPr>
+            <w:t>1</w:t>
+          </w:r>
+          <w:r>
+            <w:rPr>
+              <w:rFonts w:ascii="Arial" w:hAnsi="Arial" w:cs="Arial"/>
+              <w:b/>
+              <w:bCs/>
+              <w:sz w:val="14"/>
+              <w:szCs w:val="14"/>
+            </w:rPr>
+            <w:fldChar w:fldCharType="end"/>
+          </w:r>
+          <w:r>
+            <w:rPr>
+              <w:rFonts w:ascii="Arial" w:hAnsi="Arial" w:cs="Arial"/>
+              <w:b/>
+              <w:bCs/>
+              <w:sz w:val="14"/>
+              <w:szCs w:val="14"/>
+              <w:lang w:val="en-GB"/>
+            </w:rPr>
+            <w:t xml:space="preserve"> </w:t>
+          </w:r>
+          <w:r>
+            <w:rPr>
+              <w:rFonts w:ascii="Arial" w:hAnsi="Arial" w:cs="Arial"/>
+              <w:sz w:val="14"/>
+              <w:szCs w:val="14"/>
+              <w:lang w:val="en-GB"/>
+            </w:rPr>
+            <w:t>|</w:t>
+          </w:r>
+          <w:r>
+            <w:rPr>
+              <w:rFonts w:ascii="Arial" w:hAnsi="Arial" w:cs="Arial"/>
+              <w:b/>
+              <w:bCs/>
+              <w:sz w:val="14"/>
+              <w:szCs w:val="14"/>
+              <w:lang w:val="en-GB"/>
+            </w:rPr>
+            <w:t xml:space="preserve"> </w:t>
+          </w:r>
+          <w:r>
+            <w:rPr>
+              <w:rFonts w:ascii="Arial" w:hAnsi="Arial" w:cs="Arial"/>
+              <w:color w:val="7F7F7F" w:themeColor="background1" w:themeShade="7F"/>
+              <w:spacing w:val="60"/>
+              <w:sz w:val="14"/>
+              <w:szCs w:val="14"/>
+              <w:lang w:val="en-GB"/>
+            </w:rPr>
+            <w:t>Page</w:t>
           </w:r>
         </w:p>
       </w:tc>
@@ -3328,6 +3517,7 @@
           <w:dataBinding w:prefixMappings="xmlns:ns0='urn:microsoft-dynamics-nav/reports/CronusReport/50301/'" w:xpath="/ns0:NavWordReportXmlPart[1]/ns0:Purchase_Header[1]/ns0:Company_Information[1]/ns0:Picture_CompanyInformation[1]" w:storeItemID="{6684802F-517A-4A3E-9299-693432BDCE66}"/>
           <w:picture/>
         </w:sdtPr>
+        <w:sdtEndPr/>
         <w:sdtContent>
           <w:tc>
             <w:tcPr>
@@ -5201,8 +5391,12 @@
   <w:rsids>
     <w:rsidRoot w:val="00335998"/>
     <w:rsid w:val="00023D14"/>
+    <w:rsid w:val="00074A66"/>
+    <w:rsid w:val="00080DD9"/>
+    <w:rsid w:val="000C1A6D"/>
     <w:rsid w:val="000D15B9"/>
     <w:rsid w:val="001062F9"/>
+    <w:rsid w:val="00173396"/>
     <w:rsid w:val="001B5A96"/>
     <w:rsid w:val="0025695B"/>
     <w:rsid w:val="00290597"/>
@@ -5210,20 +5404,30 @@
     <w:rsid w:val="00310353"/>
     <w:rsid w:val="00335998"/>
     <w:rsid w:val="00364953"/>
+    <w:rsid w:val="003B1711"/>
     <w:rsid w:val="003F1B55"/>
     <w:rsid w:val="00414C1A"/>
+    <w:rsid w:val="004A4F06"/>
+    <w:rsid w:val="00557307"/>
+    <w:rsid w:val="005573F9"/>
     <w:rsid w:val="005B0A7E"/>
     <w:rsid w:val="00645BF6"/>
+    <w:rsid w:val="006A7FA8"/>
+    <w:rsid w:val="006E7BB5"/>
     <w:rsid w:val="006F435E"/>
     <w:rsid w:val="00781283"/>
     <w:rsid w:val="00785695"/>
+    <w:rsid w:val="007B55D8"/>
+    <w:rsid w:val="007C65D5"/>
     <w:rsid w:val="007D6E89"/>
     <w:rsid w:val="0083001B"/>
     <w:rsid w:val="0085591D"/>
+    <w:rsid w:val="008949A2"/>
     <w:rsid w:val="008A12A2"/>
     <w:rsid w:val="008E2D0F"/>
     <w:rsid w:val="008F4587"/>
     <w:rsid w:val="00917B7C"/>
+    <w:rsid w:val="00935361"/>
     <w:rsid w:val="00957199"/>
     <w:rsid w:val="00957F7A"/>
     <w:rsid w:val="00986387"/>
@@ -5231,6 +5435,9 @@
     <w:rsid w:val="009B1320"/>
     <w:rsid w:val="00A508EB"/>
     <w:rsid w:val="00A620DB"/>
+    <w:rsid w:val="00A93F7F"/>
+    <w:rsid w:val="00AA2A2C"/>
+    <w:rsid w:val="00AD5EAD"/>
     <w:rsid w:val="00B1048F"/>
     <w:rsid w:val="00B2495B"/>
     <w:rsid w:val="00B3317E"/>
@@ -5238,6 +5445,7 @@
     <w:rsid w:val="00BA3650"/>
     <w:rsid w:val="00BA5461"/>
     <w:rsid w:val="00C177C6"/>
+    <w:rsid w:val="00C372F0"/>
     <w:rsid w:val="00C5486F"/>
     <w:rsid w:val="00C77FEF"/>
     <w:rsid w:val="00CE42E2"/>
@@ -5247,6 +5455,7 @@
     <w:rsid w:val="00D92237"/>
     <w:rsid w:val="00DB26F8"/>
     <w:rsid w:val="00DB430C"/>
+    <w:rsid w:val="00DB6E2A"/>
     <w:rsid w:val="00E016E7"/>
     <w:rsid w:val="00E30B2C"/>
     <w:rsid w:val="00E8736F"/>
@@ -5259,6 +5468,7 @@
     <w:rsid w:val="00FA0169"/>
     <w:rsid w:val="00FA51AD"/>
     <w:rsid w:val="00FA7FC7"/>
+    <w:rsid w:val="00FE3A0C"/>
     <w:rsid w:val="00FE4537"/>
   </w:rsids>
   <m:mathPr>
@@ -5715,7 +5925,7 @@
     <w:basedOn w:val="DefaultParagraphFont"/>
     <w:uiPriority w:val="99"/>
     <w:semiHidden/>
-    <w:rsid w:val="008A12A2"/>
+    <w:rsid w:val="007B55D8"/>
     <w:rPr>
       <w:color w:val="666666"/>
     </w:rPr>
@@ -6105,7 +6315,9 @@
 <b:Sources xmlns:b="http://schemas.openxmlformats.org/officeDocument/2006/bibliography" xmlns="http://schemas.openxmlformats.org/officeDocument/2006/bibliography" SelectedStyle="\APASixthEditionOfficeOnline.xsl" StyleName="APA" Version="6"/>
 </file>
 
-<file path=customXml/item2.xml>��< ? x m l   v e r s i o n = " 1 . 0 "   e n c o d i n g = " u t f - 1 6 " ? > < N a v W o r d R e p o r t X m l P a r t   x m l n s = " u r n : m i c r o s o f t - d y n a m i c s - n a v / r e p o r t s / C r o n u s R e p o r t / 5 0 3 0 1 / " > +<file path=customXml/item2.xml>��< ? x m l   v e r s i o n = " 1 . 0 "   e n c o d i n g = " u t f - 1 6 " ? > + 
+ < N a v W o r d R e p o r t X m l P a r t   x m l n s = " u r n : m i c r o s o f t - d y n a m i c s - n a v / r e p o r t s / C r o n u s R e p o r t / 5 0 3 0 1 / " >   
      < P u r c h a s e _ H e a d e r >   
@@ -6115,22 +6327,8 @@
  
          < A m t R c d N o t I n v o i c e d L C Y _ D a t a I t e m N a m e > A m t R c d N o t I n v o i c e d L C Y _ D a t a I t e m N a m e < / A m t R c d N o t I n v o i c e d L C Y _ D a t a I t e m N a m e >   
-         < A p p l i e s t o D o c N o _ D a t a I t e m N a m e > A p p l i e s t o D o c N o _ D a t a I t e m N a m e < / A p p l i e s t o D o c N o _ D a t a I t e m N a m e > - 
-         < A p p l i e s t o D o c T y p e _ D a t a I t e m N a m e > A p p l i e s t o D o c T y p e _ D a t a I t e m N a m e < / A p p l i e s t o D o c T y p e _ D a t a I t e m N a m e > - 
-         < A p p l i e s t o I D _ D a t a I t e m N a m e > A p p l i e s t o I D _ D a t a I t e m N a m e < / A p p l i e s t o I D _ D a t a I t e m N a m e > - 
          < A R c d N o t I n v E x V A T L C Y _ D a t a I t e m N a m e > A R c d N o t I n v E x V A T L C Y _ D a t a I t e m N a m e < / A R c d N o t I n v E x V A T L C Y _ D a t a I t e m N a m e >   
-         < A r e a _ D a t a I t e m N a m e > A r e a _ D a t a I t e m N a m e < / A r e a _ D a t a I t e m N a m e > - 
-         < A s s i g n e d U s e r I D _ D a t a I t e m N a m e > A s s i g n e d U s e r I D _ D a t a I t e m N a m e < / A s s i g n e d U s e r I D _ D a t a I t e m N a m e > - 
-         < B a l A c c o u n t N o _ D a t a I t e m N a m e > B a l A c c o u n t N o _ D a t a I t e m N a m e < / B a l A c c o u n t N o _ D a t a I t e m N a m e > - 
-         < B a l A c c o u n t T y p e _ D a t a I t e m N a m e > B a l A c c o u n t T y p e _ D a t a I t e m N a m e < / B a l A c c o u n t T y p e _ D a t a I t e m N a m e > - 
          < B u y F r o m A d d r 1 > B u y F r o m A d d r 1 < / B u y F r o m A d d r 1 >   
          < B u y F r o m A d d r 2 > B u y F r o m A d d r 2 < / B u y F r o m A d d r 2 > @@ -6173,8 +6371,6 @@
  
          < C a m p a i g n N o _ D a t a I t e m N a m e > C a m p a i g n N o _ D a t a I t e m N a m e < / C a m p a i g n N o _ D a t a I t e m N a m e >   
-         < C o m m e n t _ D a t a I t e m N a m e > C o m m e n t _ D a t a I t e m N a m e < / C o m m e n t _ D a t a I t e m N a m e > - 
          < C o m p a n y A d d r e s s 1 > C o m p a n y A d d r e s s 1 < / C o m p a n y A d d r e s s 1 >   
          < C o m p a n y A d d r e s s 2 > C o m p a n y A d d r e s s 2 < / C o m p a n y A d d r e s s 2 > @@ -6191,22 +6387,6 @@
  
          < C o m p a n y A d d r e s s 8 > C o m p a n y A d d r e s s 8 < / C o m p a n y A d d r e s s 8 >   
-         < C o m p l e t e l y R e c e i v e d _ D a t a I t e m N a m e > C o m p l e t e l y R e c e i v e d _ D a t a I t e m N a m e < / C o m p l e t e l y R e c e i v e d _ D a t a I t e m N a m e > - 
-         < C o m p r e s s P r e p a y m e n t _ D a t a I t e m N a m e > C o m p r e s s P r e p a y m e n t _ D a t a I t e m N a m e < / C o m p r e s s P r e p a y m e n t _ D a t a I t e m N a m e > - 
-         < C o r r e c t i o n _ D a t a I t e m N a m e > C o r r e c t i o n _ D a t a I t e m N a m e < / C o r r e c t i o n _ D a t a I t e m N a m e > - 
-         < C r e d i t o r N o _ D a t a I t e m N a m e > C r e d i t o r N o _ D a t a I t e m N a m e < / C r e d i t o r N o _ D a t a I t e m N a m e > - 
-         < C u r r e n c y C o d e _ D a t a I t e m N a m e > C u r r e n c y C o d e _ D a t a I t e m N a m e < / C u r r e n c y C o d e _ D a t a I t e m N a m e > - 
-         < C u r r e n c y F a c t o r _ D a t a I t e m N a m e > C u r r e n c y F a c t o r _ D a t a I t e m N a m e < / C u r r e n c y F a c t o r _ D a t a I t e m N a m e > - 
-         < D i m e n s i o n S e t I D _ D a t a I t e m N a m e > D i m e n s i o n S e t I D _ D a t a I t e m N a m e < / D i m e n s i o n S e t I D _ D a t a I t e m N a m e > - 
-         < D o c N o O c c u r r e n c e _ D a t a I t e m N a m e > D o c N o O c c u r r e n c e _ D a t a I t e m N a m e < / D o c N o O c c u r r e n c e _ D a t a I t e m N a m e > - 
          < D o c u m e n t D a t e _ D a t a I t e m N a m e > D o c u m e n t D a t e _ D a t a I t e m N a m e < / D o c u m e n t D a t e _ D a t a I t e m N a m e >   
          < D o c u m e n t T i t l e _ l b l > D o c u m e n t T i t l e _ l b l < / D o c u m e n t T i t l e _ l b l > @@ -6215,68 +6395,10 @@
  
          < D u e D a t e _ D a t a I t e m N a m e > D u e D a t e _ D a t a I t e m N a m e < / D u e D a t e _ D a t a I t e m N a m e >   
-         < E n t r y P o i n t _ D a t a I t e m N a m e > E n t r y P o i n t _ D a t a I t e m N a m e < / E n t r y P o i n t _ D a t a I t e m N a m e > - 
-         < E x p e c t e d R e c e i p t D a t e _ D a t a I t e m N a m e > E x p e c t e d R e c e i p t D a t e _ D a t a I t e m N a m e < / E x p e c t e d R e c e i p t D a t e _ D a t a I t e m N a m e > - 
-         < F o r m a t R e g i o n _ D a t a I t e m N a m e > F o r m a t R e g i o n _ D a t a I t e m N a m e < / F o r m a t R e g i o n _ D a t a I t e m N a m e > - 
-         < G e n B u s P o s t i n g G r o u p _ D a t a I t e m N a m e > G e n B u s P o s t i n g G r o u p _ D a t a I t e m N a m e < / G e n B u s P o s t i n g G r o u p _ D a t a I t e m N a m e > - 
-         < I C D i r e c t i o n _ D a t a I t e m N a m e > I C D i r e c t i o n _ D a t a I t e m N a m e < / I C D i r e c t i o n _ D a t a I t e m N a m e > - 
-         < I C R e f e r e n c e D o c u m e n t N o _ D a t a I t e m N a m e > I C R e f e r e n c e D o c u m e n t N o _ D a t a I t e m N a m e < / I C R e f e r e n c e D o c u m e n t N o _ D a t a I t e m N a m e > - 
-         < I C S t a t u s _ D a t a I t e m N a m e > I C S t a t u s _ D a t a I t e m N a m e < / I C S t a t u s _ D a t a I t e m N a m e > - 
-         < I n b o u n d W h s e H a n d l i n g T i m e _ D a t a I t e m N a m e > I n b o u n d W h s e H a n d l i n g T i m e _ D a t a I t e m N a m e < / I n b o u n d W h s e H a n d l i n g T i m e _ D a t a I t e m N a m e > - 
-         < I n c o m i n g D o c u m e n t E n t r y N o _ D a t a I t e m N a m e > I n c o m i n g D o c u m e n t E n t r y N o _ D a t a I t e m N a m e < / I n c o m i n g D o c u m e n t E n t r y N o _ D a t a I t e m N a m e > - 
-         < I n v o i c e D i s c C o d e _ D a t a I t e m N a m e > I n v o i c e D i s c C o d e _ D a t a I t e m N a m e < / I n v o i c e D i s c C o d e _ D a t a I t e m N a m e > - 
-         < I n v o i c e D i s c o u n t A m o u n t _ D a t a I t e m N a m e > I n v o i c e D i s c o u n t A m o u n t _ D a t a I t e m N a m e < / I n v o i c e D i s c o u n t A m o u n t _ D a t a I t e m N a m e > - 
-         < I n v o i c e D i s c o u n t C a l c u l a t i o n _ D a t a I t e m N a m e > I n v o i c e D i s c o u n t C a l c u l a t i o n _ D a t a I t e m N a m e < / I n v o i c e D i s c o u n t C a l c u l a t i o n _ D a t a I t e m N a m e > - 
-         < I n v o i c e D i s c o u n t V a l u e _ D a t a I t e m N a m e > I n v o i c e D i s c o u n t V a l u e _ D a t a I t e m N a m e < / I n v o i c e D i s c o u n t V a l u e _ D a t a I t e m N a m e > - 
-         < I n v o i c e R e c e i v e d D a t e _ D a t a I t e m N a m e > I n v o i c e R e c e i v e d D a t e _ D a t a I t e m N a m e < / I n v o i c e R e c e i v e d D a t e _ D a t a I t e m N a m e > - 
-         < I n v o i c e _ D a t a I t e m N a m e > I n v o i c e _ D a t a I t e m N a m e < / I n v o i c e _ D a t a I t e m N a m e > - 
-         < J o b Q u e u e E n t r y I D _ D a t a I t e m N a m e > J o b Q u e u e E n t r y I D _ D a t a I t e m N a m e < / J o b Q u e u e E n t r y I D _ D a t a I t e m N a m e > - 
-         < J o b Q u e u e S t a t u s _ D a t a I t e m N a m e > J o b Q u e u e S t a t u s _ D a t a I t e m N a m e < / J o b Q u e u e S t a t u s _ D a t a I t e m N a m e > - 
-         < J o u r n a l T e m p l N a m e _ D a t a I t e m N a m e > J o u r n a l T e m p l N a m e _ D a t a I t e m N a m e < / J o u r n a l T e m p l N a m e _ D a t a I t e m N a m e > - 
-         < L a n g u a g e C o d e _ D a t a I t e m N a m e > L a n g u a g e C o d e _ D a t a I t e m N a m e < / L a n g u a g e C o d e _ D a t a I t e m N a m e > - 
-         < L a s t P o s t i n g N o _ D a t a I t e m N a m e > L a s t P o s t i n g N o _ D a t a I t e m N a m e < / L a s t P o s t i n g N o _ D a t a I t e m N a m e > - 
-         < L a s t P r e p a y m e n t N o _ D a t a I t e m N a m e > L a s t P r e p a y m e n t N o _ D a t a I t e m N a m e < / L a s t P r e p a y m e n t N o _ D a t a I t e m N a m e > - 
-         < L a s t P r e p m t C r M e m o N o _ D a t a I t e m N a m e > L a s t P r e p m t C r M e m o N o _ D a t a I t e m N a m e < / L a s t P r e p m t C r M e m o N o _ D a t a I t e m N a m e > - 
-         < L a s t R e c e i v i n g N o _ D a t a I t e m N a m e > L a s t R e c e i v i n g N o _ D a t a I t e m N a m e < / L a s t R e c e i v i n g N o _ D a t a I t e m N a m e > - 
-         < L a s t R e t u r n S h i p m e n t N o _ D a t a I t e m N a m e > L a s t R e t u r n S h i p m e n t N o _ D a t a I t e m N a m e < / L a s t R e t u r n S h i p m e n t N o _ D a t a I t e m N a m e > - 
-         < L e a d T i m e C a l c u l a t i o n _ D a t a I t e m N a m e > L e a d T i m e C a l c u l a t i o n _ D a t a I t e m N a m e < / L e a d T i m e C a l c u l a t i o n _ D a t a I t e m N a m e > - 
          < L o c a t i o n C o d e _ D a t a I t e m N a m e > L o c a t i o n C o d e _ D a t a I t e m N a m e < / L o c a t i o n C o d e _ D a t a I t e m N a m e >   
-         < N o o f A r c h i v e d V e r s i o n s _ D a t a I t e m N a m e > N o o f A r c h i v e d V e r s i o n s _ D a t a I t e m N a m e < / N o o f A r c h i v e d V e r s i o n s _ D a t a I t e m N a m e > - 
-         < N o P r i n t e d _ D a t a I t e m N a m e > N o P r i n t e d _ D a t a I t e m N a m e < / N o P r i n t e d _ D a t a I t e m N a m e > - 
-         < N o S e r i e s _ D a t a I t e m N a m e > N o S e r i e s _ D a t a I t e m N a m e < / N o S e r i e s _ D a t a I t e m N a m e > - 
          < N o _ D a t a I t e m N a m e > N o _ D a t a I t e m N a m e < / N o _ D a t a I t e m N a m e >   
-         < O n H o l d _ D a t a I t e m N a m e > O n H o l d _ D a t a I t e m N a m e < / O n H o l d _ D a t a I t e m N a m e > - 
          < O r d e r A d d r e s s C o d e _ D a t a I t e m N a m e > O r d e r A d d r e s s C o d e _ D a t a I t e m N a m e < / O r d e r A d d r e s s C o d e _ D a t a I t e m N a m e >   
          < O r d e r C l a s s _ D a t a I t e m N a m e > O r d e r C l a s s _ D a t a I t e m N a m e < / O r d e r C l a s s _ D a t a I t e m N a m e > @@ -6499,18 +6621,18 @@
  
          < / S a l e s p e r s o n _ P u r c h a s e r >   
+         < S h i p m e n t _ M e t h o d > + 
+             < S h i p m e n t _ M e t h o d _ D e s c r i p t i o n > S h i p m e n t _ M e t h o d _ D e s c r i p t i o n < / S h i p m e n t _ M e t h o d _ D e s c r i p t i o n > + 
+         < / S h i p m e n t _ M e t h o d > + 
          < P a y m e n t _ T e r m s _ C o d e >   
              < P a y m e n t _ D e s c r i p t i o n > P a y m e n t _ D e s c r i p t i o n < / P a y m e n t _ D e s c r i p t i o n >   
          < / P a y m e n t _ T e r m s _ C o d e >   
-         < S h i p m e n t _ M e t h o d > - 
-             < S h i p m e n t _ M e t h o d _ D e s c r i p t i o n > S h i p m e n t _ M e t h o d _ D e s c r i p t i o n < / S h i p m e n t _ M e t h o d _ D e s c r i p t i o n > - 
-         < / S h i p m e n t _ M e t h o d > - 
          < P u r c h a s e _ L i n e >   
              < D e s c r i p t i o n > D e s c r i p t i o n < / D e s c r i p t i o n > @@ -6629,7 +6751,7 @@
  
              < P i c t u r e L a s t M o d D a t e T i m e _ C o m p a n y I n f o r m a t i o n > P i c t u r e L a s t M o d D a t e T i m e _ C o m p a n y I n f o r m a t i o n < / P i c t u r e L a s t M o d D a t e T i m e _ C o m p a n y I n f o r m a t i o n >   
-             < P i c t u r e _ C o m p a n y I n f o r m a t i o n / > +             < P i c t u r e _ C o m p a n y I n f o r m a t i o n > P i c t u r e _ C o m p a n y I n f o r m a t i o n < / P i c t u r e _ C o m p a n y I n f o r m a t i o n >   
              < P o s t C o d e _ C o m p a n y I n f o r m a t i o n > P o s t C o d e _ C o m p a n y I n f o r m a t i o n < / P o s t C o d e _ C o m p a n y I n f o r m a t i o n >   

</xml_diff>